<commit_message>
Updated survey question answers.
</commit_message>
<xml_diff>
--- a/5QuestionsAnsweredByThe Survey.docx
+++ b/5QuestionsAnsweredByThe Survey.docx
@@ -376,47 +376,83 @@
           <w:numId w:val="6"/>
         </w:numPr>
         <w:ind w:left="1440"/>
-      </w:pPr>
+        <w:rPr>
+          <w:b/>
+          <w:color w:val="FF0000"/>
+          <w:sz w:val="27"/>
+          <w:szCs w:val="27"/>
+        </w:rPr>
+      </w:pPr>
+      <w:proofErr w:type="spellStart"/>
+      <w:r>
+        <w:rPr>
+          <w:b/>
+          <w:color w:val="FF0000"/>
+          <w:sz w:val="27"/>
+          <w:szCs w:val="27"/>
+        </w:rPr>
+        <w:t>Infographic</w:t>
+      </w:r>
+      <w:proofErr w:type="spellEnd"/>
+      <w:r>
+        <w:rPr>
+          <w:b/>
+          <w:color w:val="FF0000"/>
+          <w:sz w:val="27"/>
+          <w:szCs w:val="27"/>
+        </w:rPr>
+        <w:t xml:space="preserve"> Mobile </w:t>
+      </w:r>
       <w:proofErr w:type="gramStart"/>
       <w:r>
         <w:rPr>
-          <w:sz w:val="27"/>
-          <w:szCs w:val="27"/>
-        </w:rPr>
-        <w:t>Business(</w:t>
+          <w:b/>
+          <w:color w:val="FF0000"/>
+          <w:sz w:val="27"/>
+          <w:szCs w:val="27"/>
+        </w:rPr>
+        <w:t>Statistics(</w:t>
       </w:r>
       <w:proofErr w:type="gramEnd"/>
       <w:r>
         <w:rPr>
-          <w:sz w:val="27"/>
-          <w:szCs w:val="27"/>
-        </w:rPr>
-        <w:t xml:space="preserve">YES) </w:t>
-      </w:r>
-      <w:r>
-        <w:rPr>
           <w:b/>
-          <w:sz w:val="27"/>
-          <w:szCs w:val="27"/>
-        </w:rPr>
-        <w:t>Q9</w:t>
-      </w:r>
-      <w:r>
-        <w:rPr>
-          <w:sz w:val="27"/>
-          <w:szCs w:val="27"/>
-        </w:rPr>
-        <w:t>:</w:t>
-      </w:r>
-      <w:r>
-        <w:t xml:space="preserve"> </w:t>
-      </w:r>
-      <w:r>
-        <w:rPr>
-          <w:sz w:val="27"/>
-          <w:szCs w:val="27"/>
-        </w:rPr>
-        <w:t>Are you interested to be involved in the designing of a mobile application? (User interface involvement, animation)</w:t>
+          <w:color w:val="FF0000"/>
+          <w:sz w:val="27"/>
+          <w:szCs w:val="27"/>
+        </w:rPr>
+        <w:t xml:space="preserve">Stats and Facts) – </w:t>
+      </w:r>
+      <w:r>
+        <w:rPr>
+          <w:color w:val="FF0000"/>
+          <w:sz w:val="27"/>
+          <w:szCs w:val="27"/>
+        </w:rPr>
+        <w:t>85% of children own a mobile phone than a book which is 73%</w:t>
+      </w:r>
+      <w:r>
+        <w:rPr>
+          <w:sz w:val="27"/>
+          <w:szCs w:val="27"/>
+        </w:rPr>
+        <w:t xml:space="preserve">(include pa </w:t>
+      </w:r>
+      <w:proofErr w:type="spellStart"/>
+      <w:r>
+        <w:rPr>
+          <w:sz w:val="27"/>
+          <w:szCs w:val="27"/>
+        </w:rPr>
+        <w:t>ba</w:t>
+      </w:r>
+      <w:proofErr w:type="spellEnd"/>
+      <w:r>
+        <w:rPr>
+          <w:sz w:val="27"/>
+          <w:szCs w:val="27"/>
+        </w:rPr>
+        <w:t xml:space="preserve"> 2?)</w:t>
       </w:r>
     </w:p>
     <w:p>
@@ -427,44 +463,44 @@
           <w:numId w:val="6"/>
         </w:numPr>
         <w:ind w:left="1440"/>
-      </w:pPr>
-      <w:proofErr w:type="gramStart"/>
-      <w:r>
-        <w:rPr>
-          <w:sz w:val="27"/>
-          <w:szCs w:val="27"/>
-        </w:rPr>
-        <w:t>Business(</w:t>
-      </w:r>
-      <w:proofErr w:type="gramEnd"/>
-      <w:r>
-        <w:rPr>
-          <w:sz w:val="27"/>
-          <w:szCs w:val="27"/>
-        </w:rPr>
-        <w:t xml:space="preserve">YES) </w:t>
-      </w:r>
-      <w:r>
         <w:rPr>
           <w:b/>
           <w:sz w:val="27"/>
           <w:szCs w:val="27"/>
         </w:rPr>
-        <w:t>Q10</w:t>
-      </w:r>
-      <w:r>
-        <w:rPr>
-          <w:sz w:val="27"/>
-          <w:szCs w:val="27"/>
-        </w:rPr>
-        <w:t xml:space="preserve">: </w:t>
-      </w:r>
-      <w:r>
-        <w:rPr>
-          <w:sz w:val="27"/>
-          <w:szCs w:val="27"/>
-        </w:rPr>
-        <w:t>Are you interested to be involved in the development of mobile applications? (Programming/coding or the functionality aspect of the application)</w:t>
+      </w:pPr>
+      <w:r>
+        <w:rPr>
+          <w:b/>
+          <w:sz w:val="27"/>
+          <w:szCs w:val="27"/>
+        </w:rPr>
+        <w:t xml:space="preserve">Video </w:t>
+      </w:r>
+      <w:proofErr w:type="spellStart"/>
+      <w:r>
+        <w:rPr>
+          <w:b/>
+          <w:sz w:val="27"/>
+          <w:szCs w:val="27"/>
+        </w:rPr>
+        <w:t>Infographic</w:t>
+      </w:r>
+      <w:proofErr w:type="spellEnd"/>
+      <w:r>
+        <w:rPr>
+          <w:b/>
+          <w:sz w:val="27"/>
+          <w:szCs w:val="27"/>
+        </w:rPr>
+        <w:t xml:space="preserve"> – The Future of Mobile – by My Social Agency – </w:t>
+      </w:r>
+      <w:r>
+        <w:rPr>
+          <w:sz w:val="27"/>
+          <w:szCs w:val="27"/>
+        </w:rPr>
+        <w:t>43% of local business searches on mobile result in, with the apps it can boost their business</w:t>
       </w:r>
     </w:p>
     <w:p>
@@ -481,116 +517,129 @@
           <w:szCs w:val="27"/>
         </w:rPr>
       </w:pPr>
-      <w:proofErr w:type="spellStart"/>
       <w:r>
         <w:rPr>
           <w:b/>
           <w:sz w:val="27"/>
           <w:szCs w:val="27"/>
         </w:rPr>
-        <w:t>Infographic</w:t>
-      </w:r>
-      <w:proofErr w:type="spellEnd"/>
-      <w:r>
-        <w:rPr>
-          <w:b/>
-          <w:sz w:val="27"/>
-          <w:szCs w:val="27"/>
-        </w:rPr>
-        <w:t xml:space="preserve"> Mobile Statistics(Stats and Facts) – </w:t>
-      </w:r>
-      <w:r>
-        <w:rPr>
-          <w:sz w:val="27"/>
-          <w:szCs w:val="27"/>
-        </w:rPr>
-        <w:t>85% of children own a mobile phone than a book which is 73%</w:t>
-      </w:r>
-    </w:p>
-    <w:p>
-      <w:pPr>
-        <w:pStyle w:val="NoSpacing"/>
+        <w:t xml:space="preserve">Why Mobile Apps_ - </w:t>
+      </w:r>
+      <w:r>
+        <w:rPr>
+          <w:sz w:val="27"/>
+          <w:szCs w:val="27"/>
+        </w:rPr>
+        <w:t>With mobile applications, the younger generation</w:t>
+      </w:r>
+      <w:r>
+        <w:rPr>
+          <w:sz w:val="27"/>
+          <w:szCs w:val="27"/>
+        </w:rPr>
+        <w:t xml:space="preserve"> will get in touch</w:t>
+      </w:r>
+    </w:p>
+    <w:p>
+      <w:pPr>
+        <w:pStyle w:val="ListParagraph"/>
         <w:numPr>
           <w:ilvl w:val="0"/>
           <w:numId w:val="6"/>
         </w:numPr>
         <w:ind w:left="1440"/>
         <w:rPr>
+          <w:color w:val="000000"/>
+          <w:sz w:val="27"/>
+          <w:szCs w:val="27"/>
+        </w:rPr>
+      </w:pPr>
+      <w:r>
+        <w:rPr>
+          <w:color w:val="000000"/>
+          <w:sz w:val="27"/>
+          <w:szCs w:val="27"/>
+          <w:u w:val="single"/>
+        </w:rPr>
+        <w:t>Designer</w:t>
+      </w:r>
+      <w:r>
+        <w:rPr>
+          <w:color w:val="000000"/>
+          <w:sz w:val="27"/>
+          <w:szCs w:val="27"/>
+        </w:rPr>
+        <w:t xml:space="preserve"> </w:t>
+      </w:r>
+      <w:r>
+        <w:rPr>
           <w:b/>
-          <w:sz w:val="27"/>
-          <w:szCs w:val="27"/>
-        </w:rPr>
-      </w:pPr>
-      <w:r>
-        <w:rPr>
-          <w:b/>
-          <w:sz w:val="27"/>
-          <w:szCs w:val="27"/>
-        </w:rPr>
-        <w:t xml:space="preserve">Video </w:t>
-      </w:r>
-      <w:proofErr w:type="spellStart"/>
-      <w:r>
-        <w:rPr>
-          <w:b/>
-          <w:sz w:val="27"/>
-          <w:szCs w:val="27"/>
-        </w:rPr>
-        <w:t>Infographic</w:t>
-      </w:r>
-      <w:proofErr w:type="spellEnd"/>
-      <w:r>
-        <w:rPr>
-          <w:b/>
-          <w:sz w:val="27"/>
-          <w:szCs w:val="27"/>
-        </w:rPr>
-        <w:t xml:space="preserve"> – The Future of Mobile – by My Social Agency – </w:t>
-      </w:r>
-      <w:r>
-        <w:rPr>
-          <w:sz w:val="27"/>
-          <w:szCs w:val="27"/>
-        </w:rPr>
-        <w:t>43% of local business searches on mobile result in, with the apps it can boost their business</w:t>
-      </w:r>
-    </w:p>
-    <w:p>
-      <w:pPr>
-        <w:pStyle w:val="NoSpacing"/>
-        <w:numPr>
-          <w:ilvl w:val="0"/>
-          <w:numId w:val="6"/>
-        </w:numPr>
+          <w:color w:val="000000"/>
+          <w:sz w:val="27"/>
+          <w:szCs w:val="27"/>
+        </w:rPr>
+        <w:t>Q7</w:t>
+      </w:r>
+      <w:r>
+        <w:rPr>
+          <w:color w:val="000000"/>
+          <w:sz w:val="27"/>
+          <w:szCs w:val="27"/>
+        </w:rPr>
+        <w:t xml:space="preserve">: </w:t>
+      </w:r>
+      <w:r>
+        <w:rPr>
+          <w:color w:val="000000"/>
+          <w:sz w:val="27"/>
+          <w:szCs w:val="27"/>
+        </w:rPr>
+        <w:t>How much do the following entities influence you to design these particular types of mobile applications?</w:t>
+      </w:r>
+    </w:p>
+    <w:p>
+      <w:pPr>
+        <w:pStyle w:val="ListParagraph"/>
         <w:ind w:left="1440"/>
         <w:rPr>
-          <w:b/>
-          <w:sz w:val="27"/>
-          <w:szCs w:val="27"/>
-        </w:rPr>
-      </w:pPr>
-      <w:r>
-        <w:rPr>
-          <w:b/>
-          <w:sz w:val="27"/>
-          <w:szCs w:val="27"/>
-        </w:rPr>
-        <w:t xml:space="preserve">Why Mobile Apps_ - </w:t>
-      </w:r>
-      <w:r>
-        <w:rPr>
-          <w:sz w:val="27"/>
-          <w:szCs w:val="27"/>
-        </w:rPr>
-        <w:t>With mobile applications, the younger generation</w:t>
-      </w:r>
-      <w:r>
-        <w:rPr>
-          <w:sz w:val="27"/>
-          <w:szCs w:val="27"/>
-        </w:rPr>
-        <w:t xml:space="preserve"> will get in touch</w:t>
-      </w:r>
+          <w:color w:val="000000"/>
+          <w:sz w:val="27"/>
+          <w:szCs w:val="27"/>
+        </w:rPr>
+      </w:pPr>
+    </w:p>
+    <w:p>
+      <w:pPr>
+        <w:pStyle w:val="ListParagraph"/>
+        <w:ind w:left="1440"/>
+        <w:rPr>
+          <w:color w:val="000000"/>
+          <w:sz w:val="27"/>
+          <w:szCs w:val="27"/>
+        </w:rPr>
+      </w:pPr>
+    </w:p>
+    <w:p>
+      <w:pPr>
+        <w:pStyle w:val="ListParagraph"/>
+        <w:ind w:left="1440"/>
+        <w:rPr>
+          <w:color w:val="000000"/>
+          <w:sz w:val="27"/>
+          <w:szCs w:val="27"/>
+        </w:rPr>
+      </w:pPr>
+    </w:p>
+    <w:p>
+      <w:pPr>
+        <w:pStyle w:val="ListParagraph"/>
+        <w:ind w:left="1440"/>
+        <w:rPr>
+          <w:color w:val="000000"/>
+          <w:sz w:val="27"/>
+          <w:szCs w:val="27"/>
+        </w:rPr>
+      </w:pPr>
     </w:p>
     <w:p>
       <w:pPr>
@@ -615,6 +664,7 @@
         <w:rPr>
           <w:rFonts w:ascii="Arial" w:hAnsi="Arial" w:cs="Arial"/>
         </w:rPr>
+        <w:lastRenderedPageBreak/>
         <w:t>How do these actors shape the design process?</w:t>
       </w:r>
     </w:p>
@@ -637,7 +687,6 @@
           <w:szCs w:val="27"/>
           <w:u w:val="single"/>
         </w:rPr>
-        <w:lastRenderedPageBreak/>
         <w:t>Designers</w:t>
       </w:r>
       <w:r>
@@ -772,14 +821,14 @@
         </w:numPr>
         <w:ind w:left="1440"/>
         <w:rPr>
-          <w:color w:val="000000"/>
-          <w:sz w:val="27"/>
-          <w:szCs w:val="27"/>
-        </w:rPr>
-      </w:pPr>
-      <w:r>
-        <w:rPr>
-          <w:color w:val="000000"/>
+          <w:color w:val="FF0000"/>
+          <w:sz w:val="27"/>
+          <w:szCs w:val="27"/>
+        </w:rPr>
+      </w:pPr>
+      <w:r>
+        <w:rPr>
+          <w:color w:val="FF0000"/>
           <w:sz w:val="27"/>
           <w:szCs w:val="27"/>
           <w:u w:val="single"/>
@@ -788,7 +837,7 @@
       </w:r>
       <w:r>
         <w:rPr>
-          <w:color w:val="000000"/>
+          <w:color w:val="FF0000"/>
           <w:sz w:val="27"/>
           <w:szCs w:val="27"/>
         </w:rPr>
@@ -797,27 +846,76 @@
       <w:r>
         <w:rPr>
           <w:b/>
-          <w:color w:val="000000"/>
-          <w:sz w:val="27"/>
-          <w:szCs w:val="27"/>
-        </w:rPr>
-        <w:t>Q7</w:t>
-      </w:r>
-      <w:r>
-        <w:rPr>
-          <w:color w:val="000000"/>
-          <w:sz w:val="27"/>
-          <w:szCs w:val="27"/>
-        </w:rPr>
-        <w:t xml:space="preserve">: </w:t>
-      </w:r>
-      <w:r>
-        <w:rPr>
-          <w:color w:val="000000"/>
-          <w:sz w:val="27"/>
-          <w:szCs w:val="27"/>
-        </w:rPr>
-        <w:t>How much do the following entities influence you to design these particular types of mobile applications?</w:t>
+          <w:color w:val="FF0000"/>
+          <w:sz w:val="27"/>
+          <w:szCs w:val="27"/>
+        </w:rPr>
+        <w:t>Q8</w:t>
+      </w:r>
+      <w:r>
+        <w:rPr>
+          <w:color w:val="FF0000"/>
+          <w:sz w:val="27"/>
+          <w:szCs w:val="27"/>
+        </w:rPr>
+        <w:t>: Arrange the following aspects in accordance to the level of consideration that you allot when designing mobile applications. (1 is the highest)</w:t>
+      </w:r>
+      <w:r>
+        <w:rPr>
+          <w:color w:val="FF0000"/>
+          <w:sz w:val="27"/>
+          <w:szCs w:val="27"/>
+        </w:rPr>
+        <w:t xml:space="preserve"> </w:t>
+      </w:r>
+      <w:r>
+        <w:rPr>
+          <w:sz w:val="27"/>
+          <w:szCs w:val="27"/>
+        </w:rPr>
+        <w:t>(</w:t>
+      </w:r>
+      <w:r>
+        <w:rPr>
+          <w:sz w:val="27"/>
+          <w:szCs w:val="27"/>
+        </w:rPr>
+        <w:t>Plan</w:t>
+      </w:r>
+      <w:r>
+        <w:rPr>
+          <w:sz w:val="27"/>
+          <w:szCs w:val="27"/>
+        </w:rPr>
+        <w:t>ning</w:t>
+      </w:r>
+      <w:r>
+        <w:rPr>
+          <w:sz w:val="27"/>
+          <w:szCs w:val="27"/>
+        </w:rPr>
+        <w:t xml:space="preserve"> to include but </w:t>
+      </w:r>
+      <w:r>
+        <w:rPr>
+          <w:sz w:val="27"/>
+          <w:szCs w:val="27"/>
+        </w:rPr>
+        <w:t xml:space="preserve">there is </w:t>
+      </w:r>
+      <w:r>
+        <w:rPr>
+          <w:sz w:val="27"/>
+          <w:szCs w:val="27"/>
+        </w:rPr>
+        <w:t>no graph yet.</w:t>
+      </w:r>
+      <w:r>
+        <w:rPr>
+          <w:sz w:val="27"/>
+          <w:szCs w:val="27"/>
+        </w:rPr>
+        <w:t>)</w:t>
       </w:r>
     </w:p>
     <w:p>
@@ -858,7 +956,7 @@
           <w:sz w:val="27"/>
           <w:szCs w:val="27"/>
         </w:rPr>
-        <w:t>Q8</w:t>
+        <w:t>Q9</w:t>
       </w:r>
       <w:r>
         <w:rPr>
@@ -874,7 +972,7 @@
           <w:sz w:val="27"/>
           <w:szCs w:val="27"/>
         </w:rPr>
-        <w:t>Arrange the following aspects in accordance to the level of consideration that you allot when designing mobile applications. (1 is the highest)</w:t>
+        <w:t>In your opinion, which of the following should a designer devote more effort / focus on?</w:t>
       </w:r>
     </w:p>
     <w:p>
@@ -915,7 +1013,7 @@
           <w:sz w:val="27"/>
           <w:szCs w:val="27"/>
         </w:rPr>
-        <w:t>Q9</w:t>
+        <w:t>Q10</w:t>
       </w:r>
       <w:r>
         <w:rPr>
@@ -931,16 +1029,12 @@
           <w:sz w:val="27"/>
           <w:szCs w:val="27"/>
         </w:rPr>
-        <w:t>In your opinion, which of the following should a designer devote more effort / focus on?</w:t>
+        <w:t>In the process of designing a mobile application, do you consult the internet for the latest trends in design?</w:t>
       </w:r>
     </w:p>
     <w:p>
       <w:pPr>
         <w:pStyle w:val="ListParagraph"/>
-        <w:numPr>
-          <w:ilvl w:val="0"/>
-          <w:numId w:val="8"/>
-        </w:numPr>
         <w:ind w:left="1440"/>
         <w:rPr>
           <w:color w:val="000000"/>
@@ -948,48 +1042,6 @@
           <w:szCs w:val="27"/>
         </w:rPr>
       </w:pPr>
-      <w:r>
-        <w:rPr>
-          <w:color w:val="000000"/>
-          <w:sz w:val="27"/>
-          <w:szCs w:val="27"/>
-          <w:u w:val="single"/>
-        </w:rPr>
-        <w:t>Designer</w:t>
-      </w:r>
-      <w:r>
-        <w:rPr>
-          <w:color w:val="000000"/>
-          <w:sz w:val="27"/>
-          <w:szCs w:val="27"/>
-        </w:rPr>
-        <w:t xml:space="preserve"> </w:t>
-      </w:r>
-      <w:r>
-        <w:rPr>
-          <w:b/>
-          <w:color w:val="000000"/>
-          <w:sz w:val="27"/>
-          <w:szCs w:val="27"/>
-        </w:rPr>
-        <w:t>Q10</w:t>
-      </w:r>
-      <w:r>
-        <w:rPr>
-          <w:color w:val="000000"/>
-          <w:sz w:val="27"/>
-          <w:szCs w:val="27"/>
-        </w:rPr>
-        <w:t xml:space="preserve">: </w:t>
-      </w:r>
-      <w:r>
-        <w:rPr>
-          <w:color w:val="000000"/>
-          <w:sz w:val="27"/>
-          <w:szCs w:val="27"/>
-        </w:rPr>
-        <w:t>In the process of designing a mobile application, do you consult the internet for the latest trends in design?</w:t>
-      </w:r>
     </w:p>
     <w:p>
       <w:pPr>
@@ -1384,72 +1436,6 @@
           <w:szCs w:val="27"/>
         </w:rPr>
         <w:t>Tallying the number of applications in your mobile gadgets, identify the range of your installed applications for each category</w:t>
-      </w:r>
-    </w:p>
-    <w:p>
-      <w:pPr>
-        <w:rPr>
-          <w:color w:val="000000"/>
-          <w:sz w:val="27"/>
-          <w:szCs w:val="27"/>
-        </w:rPr>
-      </w:pPr>
-    </w:p>
-    <w:p>
-      <w:pPr>
-        <w:rPr>
-          <w:color w:val="000000"/>
-          <w:sz w:val="27"/>
-          <w:szCs w:val="27"/>
-        </w:rPr>
-      </w:pPr>
-    </w:p>
-    <w:p>
-      <w:pPr>
-        <w:pStyle w:val="ListParagraph"/>
-        <w:numPr>
-          <w:ilvl w:val="0"/>
-          <w:numId w:val="2"/>
-        </w:numPr>
-        <w:rPr>
-          <w:color w:val="000000"/>
-          <w:sz w:val="27"/>
-          <w:szCs w:val="27"/>
-        </w:rPr>
-      </w:pPr>
-      <w:r>
-        <w:rPr>
-          <w:color w:val="000000"/>
-          <w:sz w:val="27"/>
-          <w:szCs w:val="27"/>
-          <w:u w:val="single"/>
-        </w:rPr>
-        <w:t>Designer</w:t>
-      </w:r>
-      <w:r>
-        <w:rPr>
-          <w:color w:val="000000"/>
-          <w:sz w:val="27"/>
-          <w:szCs w:val="27"/>
-        </w:rPr>
-        <w:t xml:space="preserve"> </w:t>
-      </w:r>
-      <w:r>
-        <w:rPr>
-          <w:b/>
-          <w:color w:val="000000"/>
-          <w:sz w:val="27"/>
-          <w:szCs w:val="27"/>
-        </w:rPr>
-        <w:t>Q6</w:t>
-      </w:r>
-      <w:r>
-        <w:rPr>
-          <w:color w:val="000000"/>
-          <w:sz w:val="27"/>
-          <w:szCs w:val="27"/>
-        </w:rPr>
-        <w:t>: Which particular mobile Operating System, would you be interested in designing a mobile application for?</w:t>
       </w:r>
     </w:p>
     <w:p>

</xml_diff>

<commit_message>
Updated questions answered by the survey
</commit_message>
<xml_diff>
--- a/5QuestionsAnsweredByThe Survey.docx
+++ b/5QuestionsAnsweredByThe Survey.docx
@@ -1,6 +1,6 @@
 
 <file path=word/document.xml><?xml version="1.0" encoding="utf-8"?>
-<w:document xmlns:ve="http://schemas.openxmlformats.org/markup-compatibility/2006" xmlns:o="urn:schemas-microsoft-com:office:office" xmlns:r="http://schemas.openxmlformats.org/officeDocument/2006/relationships" xmlns:m="http://schemas.openxmlformats.org/officeDocument/2006/math" xmlns:v="urn:schemas-microsoft-com:vml" xmlns:wp="http://schemas.openxmlformats.org/drawingml/2006/wordprocessingDrawing" xmlns:w10="urn:schemas-microsoft-com:office:word" xmlns:w="http://schemas.openxmlformats.org/wordprocessingml/2006/main" xmlns:wne="http://schemas.microsoft.com/office/word/2006/wordml">
+<w:document xmlns:wpc="http://schemas.microsoft.com/office/word/2010/wordprocessingCanvas" xmlns:mc="http://schemas.openxmlformats.org/markup-compatibility/2006" xmlns:o="urn:schemas-microsoft-com:office:office" xmlns:r="http://schemas.openxmlformats.org/officeDocument/2006/relationships" xmlns:m="http://schemas.openxmlformats.org/officeDocument/2006/math" xmlns:v="urn:schemas-microsoft-com:vml" xmlns:wp14="http://schemas.microsoft.com/office/word/2010/wordprocessingDrawing" xmlns:wp="http://schemas.openxmlformats.org/drawingml/2006/wordprocessingDrawing" xmlns:w10="urn:schemas-microsoft-com:office:word" xmlns:w="http://schemas.openxmlformats.org/wordprocessingml/2006/main" xmlns:w14="http://schemas.microsoft.com/office/word/2010/wordml" xmlns:w15="http://schemas.microsoft.com/office/word/2012/wordml" xmlns:wpg="http://schemas.microsoft.com/office/word/2010/wordprocessingGroup" xmlns:wpi="http://schemas.microsoft.com/office/word/2010/wordprocessingInk" xmlns:wne="http://schemas.microsoft.com/office/word/2006/wordml" xmlns:wps="http://schemas.microsoft.com/office/word/2010/wordprocessingShape" mc:Ignorable="w14 w15 wp14">
   <w:body>
     <w:p>
       <w:pPr>
@@ -35,21 +35,12 @@
           <w:szCs w:val="27"/>
         </w:rPr>
       </w:pPr>
-      <w:proofErr w:type="gramStart"/>
       <w:r>
         <w:rPr>
           <w:rFonts w:ascii="Arial" w:hAnsi="Arial" w:cs="Arial"/>
           <w:u w:val="single"/>
         </w:rPr>
-        <w:t>Business(</w:t>
-      </w:r>
-      <w:proofErr w:type="gramEnd"/>
-      <w:r>
-        <w:rPr>
-          <w:rFonts w:ascii="Arial" w:hAnsi="Arial" w:cs="Arial"/>
-          <w:u w:val="single"/>
-        </w:rPr>
-        <w:t xml:space="preserve">YES) </w:t>
+        <w:t xml:space="preserve">Business(YES) </w:t>
       </w:r>
       <w:r>
         <w:rPr>
@@ -86,7 +77,6 @@
           <w:szCs w:val="27"/>
         </w:rPr>
       </w:pPr>
-      <w:proofErr w:type="gramStart"/>
       <w:r>
         <w:rPr>
           <w:color w:val="000000"/>
@@ -94,17 +84,7 @@
           <w:szCs w:val="27"/>
           <w:u w:val="single"/>
         </w:rPr>
-        <w:t>Business(</w:t>
-      </w:r>
-      <w:proofErr w:type="gramEnd"/>
-      <w:r>
-        <w:rPr>
-          <w:color w:val="000000"/>
-          <w:sz w:val="27"/>
-          <w:szCs w:val="27"/>
-          <w:u w:val="single"/>
-        </w:rPr>
-        <w:t>NO</w:t>
+        <w:t>Business(NO</w:t>
       </w:r>
       <w:r>
         <w:rPr>
@@ -223,13 +203,15 @@
           <w:numId w:val="2"/>
         </w:numPr>
         <w:rPr>
-          <w:color w:val="000000"/>
-          <w:sz w:val="27"/>
-          <w:szCs w:val="27"/>
-        </w:rPr>
-      </w:pPr>
-      <w:r>
-        <w:rPr>
+          <w:strike/>
+          <w:color w:val="000000"/>
+          <w:sz w:val="27"/>
+          <w:szCs w:val="27"/>
+        </w:rPr>
+      </w:pPr>
+      <w:r>
+        <w:rPr>
+          <w:strike/>
           <w:color w:val="000000"/>
           <w:sz w:val="27"/>
           <w:szCs w:val="27"/>
@@ -239,6 +221,7 @@
       </w:r>
       <w:r>
         <w:rPr>
+          <w:strike/>
           <w:color w:val="000000"/>
           <w:sz w:val="27"/>
           <w:szCs w:val="27"/>
@@ -248,6 +231,7 @@
       <w:r>
         <w:rPr>
           <w:b/>
+          <w:strike/>
           <w:color w:val="000000"/>
           <w:sz w:val="27"/>
           <w:szCs w:val="27"/>
@@ -256,19 +240,12 @@
       </w:r>
       <w:r>
         <w:rPr>
-          <w:color w:val="000000"/>
-          <w:sz w:val="27"/>
-          <w:szCs w:val="27"/>
-        </w:rPr>
-        <w:t>:</w:t>
-      </w:r>
-      <w:r>
-        <w:rPr>
-          <w:color w:val="000000"/>
-          <w:sz w:val="27"/>
-          <w:szCs w:val="27"/>
-        </w:rPr>
-        <w:t>Do you use your mobile gadget to do your essays, reaction papers, business files and other paper work that requires a one to two page submission?</w:t>
+          <w:strike/>
+          <w:color w:val="000000"/>
+          <w:sz w:val="27"/>
+          <w:szCs w:val="27"/>
+        </w:rPr>
+        <w:t>:Do you use your mobile gadget to do your essays, reaction papers, business files and other paper work that requires a one to two page submission?</w:t>
       </w:r>
     </w:p>
     <w:p>
@@ -383,7 +360,6 @@
           <w:szCs w:val="27"/>
         </w:rPr>
       </w:pPr>
-      <w:proofErr w:type="spellStart"/>
       <w:r>
         <w:rPr>
           <w:b/>
@@ -391,44 +367,14 @@
           <w:sz w:val="27"/>
           <w:szCs w:val="27"/>
         </w:rPr>
-        <w:t>Infographic</w:t>
-      </w:r>
-      <w:proofErr w:type="spellEnd"/>
-      <w:r>
-        <w:rPr>
-          <w:b/>
+        <w:t xml:space="preserve">Infographic Mobile Statistics(Stats and Facts) – </w:t>
+      </w:r>
+      <w:r>
+        <w:rPr>
           <w:color w:val="FF0000"/>
           <w:sz w:val="27"/>
           <w:szCs w:val="27"/>
         </w:rPr>
-        <w:t xml:space="preserve"> Mobile </w:t>
-      </w:r>
-      <w:proofErr w:type="gramStart"/>
-      <w:r>
-        <w:rPr>
-          <w:b/>
-          <w:color w:val="FF0000"/>
-          <w:sz w:val="27"/>
-          <w:szCs w:val="27"/>
-        </w:rPr>
-        <w:t>Statistics(</w:t>
-      </w:r>
-      <w:proofErr w:type="gramEnd"/>
-      <w:r>
-        <w:rPr>
-          <w:b/>
-          <w:color w:val="FF0000"/>
-          <w:sz w:val="27"/>
-          <w:szCs w:val="27"/>
-        </w:rPr>
-        <w:t xml:space="preserve">Stats and Facts) – </w:t>
-      </w:r>
-      <w:r>
-        <w:rPr>
-          <w:color w:val="FF0000"/>
-          <w:sz w:val="27"/>
-          <w:szCs w:val="27"/>
-        </w:rPr>
         <w:t>85% of children own a mobile phone than a book which is 73%</w:t>
       </w:r>
       <w:r>
@@ -436,23 +382,7 @@
           <w:sz w:val="27"/>
           <w:szCs w:val="27"/>
         </w:rPr>
-        <w:t xml:space="preserve">(include pa </w:t>
-      </w:r>
-      <w:proofErr w:type="spellStart"/>
-      <w:r>
-        <w:rPr>
-          <w:sz w:val="27"/>
-          <w:szCs w:val="27"/>
-        </w:rPr>
-        <w:t>ba</w:t>
-      </w:r>
-      <w:proofErr w:type="spellEnd"/>
-      <w:r>
-        <w:rPr>
-          <w:sz w:val="27"/>
-          <w:szCs w:val="27"/>
-        </w:rPr>
-        <w:t xml:space="preserve"> 2?)</w:t>
+        <w:t>(include pa ba 2?)</w:t>
       </w:r>
     </w:p>
     <w:p>
@@ -477,23 +407,13 @@
         </w:rPr>
         <w:t xml:space="preserve">Video </w:t>
       </w:r>
-      <w:proofErr w:type="spellStart"/>
       <w:r>
         <w:rPr>
           <w:b/>
           <w:sz w:val="27"/>
           <w:szCs w:val="27"/>
         </w:rPr>
-        <w:t>Infographic</w:t>
-      </w:r>
-      <w:proofErr w:type="spellEnd"/>
-      <w:r>
-        <w:rPr>
-          <w:b/>
-          <w:sz w:val="27"/>
-          <w:szCs w:val="27"/>
-        </w:rPr>
-        <w:t xml:space="preserve"> – The Future of Mobile – by My Social Agency – </w:t>
+        <w:t xml:space="preserve">Infographic – The Future of Mobile – by My Social Agency – </w:t>
       </w:r>
       <w:r>
         <w:rPr>
@@ -1035,33 +955,290 @@
     <w:p>
       <w:pPr>
         <w:pStyle w:val="ListParagraph"/>
-        <w:ind w:left="1440"/>
-        <w:rPr>
-          <w:color w:val="000000"/>
-          <w:sz w:val="27"/>
-          <w:szCs w:val="27"/>
-        </w:rPr>
-      </w:pPr>
-    </w:p>
-    <w:p>
-      <w:pPr>
-        <w:pStyle w:val="ListParagraph"/>
-        <w:ind w:left="1440"/>
-        <w:rPr>
-          <w:sz w:val="27"/>
-          <w:szCs w:val="27"/>
-        </w:rPr>
-      </w:pPr>
-    </w:p>
-    <w:p>
-      <w:pPr>
-        <w:pStyle w:val="ListParagraph"/>
+        <w:numPr>
+          <w:ilvl w:val="0"/>
+          <w:numId w:val="1"/>
+        </w:numPr>
         <w:spacing w:line="480" w:lineRule="auto"/>
         <w:jc w:val="both"/>
         <w:rPr>
           <w:rFonts w:ascii="Arial" w:hAnsi="Arial" w:cs="Arial"/>
         </w:rPr>
       </w:pPr>
+      <w:r>
+        <w:rPr>
+          <w:rFonts w:ascii="Arial" w:hAnsi="Arial" w:cs="Arial"/>
+        </w:rPr>
+        <w:t>What is the nature of their influences?</w:t>
+      </w:r>
+    </w:p>
+    <w:p>
+      <w:pPr>
+        <w:pStyle w:val="ListParagraph"/>
+        <w:numPr>
+          <w:ilvl w:val="1"/>
+          <w:numId w:val="1"/>
+        </w:numPr>
+        <w:rPr>
+          <w:color w:val="000000"/>
+          <w:sz w:val="27"/>
+          <w:szCs w:val="27"/>
+        </w:rPr>
+      </w:pPr>
+      <w:r>
+        <w:rPr>
+          <w:color w:val="000000"/>
+          <w:sz w:val="27"/>
+          <w:szCs w:val="27"/>
+          <w:u w:val="single"/>
+        </w:rPr>
+        <w:t>Designer</w:t>
+      </w:r>
+      <w:r>
+        <w:rPr>
+          <w:color w:val="000000"/>
+          <w:sz w:val="27"/>
+          <w:szCs w:val="27"/>
+        </w:rPr>
+        <w:t xml:space="preserve"> </w:t>
+      </w:r>
+      <w:r>
+        <w:rPr>
+          <w:b/>
+          <w:color w:val="000000"/>
+          <w:sz w:val="27"/>
+          <w:szCs w:val="27"/>
+        </w:rPr>
+        <w:t>Q7</w:t>
+      </w:r>
+      <w:r>
+        <w:rPr>
+          <w:color w:val="000000"/>
+          <w:sz w:val="27"/>
+          <w:szCs w:val="27"/>
+        </w:rPr>
+        <w:t xml:space="preserve">: </w:t>
+      </w:r>
+      <w:r>
+        <w:rPr>
+          <w:color w:val="000000"/>
+          <w:sz w:val="27"/>
+          <w:szCs w:val="27"/>
+        </w:rPr>
+        <w:t>How much do the following entities influence you to design these particular types of mobile applications?</w:t>
+      </w:r>
+      <w:bookmarkStart w:id="0" w:name="_GoBack"/>
+      <w:bookmarkEnd w:id="0"/>
+    </w:p>
+    <w:p>
+      <w:pPr>
+        <w:pStyle w:val="NoSpacing"/>
+        <w:numPr>
+          <w:ilvl w:val="0"/>
+          <w:numId w:val="4"/>
+        </w:numPr>
+        <w:ind w:left="1440"/>
+        <w:rPr>
+          <w:sz w:val="27"/>
+          <w:szCs w:val="27"/>
+        </w:rPr>
+      </w:pPr>
+      <w:r>
+        <w:rPr>
+          <w:sz w:val="27"/>
+          <w:szCs w:val="27"/>
+        </w:rPr>
+        <w:t xml:space="preserve">Business(YES) </w:t>
+      </w:r>
+      <w:r>
+        <w:rPr>
+          <w:b/>
+          <w:sz w:val="27"/>
+          <w:szCs w:val="27"/>
+        </w:rPr>
+        <w:t>Q6</w:t>
+      </w:r>
+      <w:r>
+        <w:rPr>
+          <w:sz w:val="27"/>
+          <w:szCs w:val="27"/>
+        </w:rPr>
+        <w:t>:Does your company require you to use specific mobile applications for work?</w:t>
+      </w:r>
+    </w:p>
+    <w:p>
+      <w:pPr>
+        <w:pStyle w:val="NoSpacing"/>
+        <w:numPr>
+          <w:ilvl w:val="0"/>
+          <w:numId w:val="4"/>
+        </w:numPr>
+        <w:ind w:left="1440"/>
+        <w:rPr>
+          <w:sz w:val="27"/>
+          <w:szCs w:val="27"/>
+        </w:rPr>
+      </w:pPr>
+      <w:r>
+        <w:rPr>
+          <w:sz w:val="27"/>
+          <w:szCs w:val="27"/>
+        </w:rPr>
+        <w:t xml:space="preserve">Business(YES) </w:t>
+      </w:r>
+      <w:r>
+        <w:rPr>
+          <w:b/>
+          <w:sz w:val="27"/>
+          <w:szCs w:val="27"/>
+        </w:rPr>
+        <w:t>Q8</w:t>
+      </w:r>
+      <w:r>
+        <w:rPr>
+          <w:sz w:val="27"/>
+          <w:szCs w:val="27"/>
+        </w:rPr>
+        <w:t>:</w:t>
+      </w:r>
+      <w:r>
+        <w:rPr>
+          <w:sz w:val="27"/>
+          <w:szCs w:val="27"/>
+        </w:rPr>
+        <w:t>From the list below, select the fields where mobile apps are being used in your industry:</w:t>
+      </w:r>
+    </w:p>
+    <w:p>
+      <w:pPr>
+        <w:pStyle w:val="ListParagraph"/>
+        <w:numPr>
+          <w:ilvl w:val="0"/>
+          <w:numId w:val="8"/>
+        </w:numPr>
+        <w:ind w:left="1440"/>
+        <w:rPr>
+          <w:sz w:val="27"/>
+          <w:szCs w:val="27"/>
+        </w:rPr>
+      </w:pPr>
+      <w:r>
+        <w:rPr>
+          <w:sz w:val="27"/>
+          <w:szCs w:val="27"/>
+        </w:rPr>
+        <w:t xml:space="preserve">Business(NO) </w:t>
+      </w:r>
+      <w:r>
+        <w:rPr>
+          <w:b/>
+          <w:sz w:val="27"/>
+          <w:szCs w:val="27"/>
+        </w:rPr>
+        <w:t>Q8</w:t>
+      </w:r>
+      <w:r>
+        <w:rPr>
+          <w:sz w:val="27"/>
+          <w:szCs w:val="27"/>
+        </w:rPr>
+        <w:t xml:space="preserve">: </w:t>
+      </w:r>
+      <w:r>
+        <w:rPr>
+          <w:sz w:val="27"/>
+          <w:szCs w:val="27"/>
+        </w:rPr>
+        <w:t>Based on your opinion, which of the following fields could use the aid of the mobile app industry? Check all that apply.</w:t>
+      </w:r>
+      <w:r>
+        <w:rPr>
+          <w:sz w:val="27"/>
+          <w:szCs w:val="27"/>
+        </w:rPr>
+        <w:t>\</w:t>
+      </w:r>
+      <w:r>
+        <w:rPr>
+          <w:sz w:val="27"/>
+          <w:szCs w:val="27"/>
+          <w:u w:val="single"/>
+        </w:rPr>
+        <w:t xml:space="preserve"> </w:t>
+      </w:r>
+      <w:r>
+        <w:rPr>
+          <w:sz w:val="27"/>
+          <w:szCs w:val="27"/>
+          <w:u w:val="single"/>
+        </w:rPr>
+        <w:t>Designers</w:t>
+      </w:r>
+      <w:r>
+        <w:rPr>
+          <w:sz w:val="27"/>
+          <w:szCs w:val="27"/>
+        </w:rPr>
+        <w:t xml:space="preserve"> </w:t>
+      </w:r>
+      <w:r>
+        <w:rPr>
+          <w:b/>
+          <w:sz w:val="27"/>
+          <w:szCs w:val="27"/>
+        </w:rPr>
+        <w:t xml:space="preserve">Q4: </w:t>
+      </w:r>
+      <w:r>
+        <w:rPr>
+          <w:sz w:val="27"/>
+          <w:szCs w:val="27"/>
+        </w:rPr>
+        <w:t>What particular types of apps do you want to design? (Check all that apply.)</w:t>
+      </w:r>
+    </w:p>
+    <w:p>
+      <w:pPr>
+        <w:pStyle w:val="ListParagraph"/>
+        <w:numPr>
+          <w:ilvl w:val="0"/>
+          <w:numId w:val="8"/>
+        </w:numPr>
+        <w:ind w:left="1440"/>
+        <w:rPr>
+          <w:sz w:val="27"/>
+          <w:szCs w:val="27"/>
+        </w:rPr>
+      </w:pPr>
+      <w:r>
+        <w:rPr>
+          <w:sz w:val="27"/>
+          <w:szCs w:val="27"/>
+        </w:rPr>
+        <w:t xml:space="preserve"> </w:t>
+      </w:r>
+      <w:r>
+        <w:rPr>
+          <w:b/>
+          <w:sz w:val="27"/>
+          <w:szCs w:val="27"/>
+        </w:rPr>
+        <w:t>Animated Infographic_5 Tips for Building Engaging, Data driven Mobile</w:t>
+      </w:r>
+      <w:r>
+        <w:rPr>
+          <w:sz w:val="27"/>
+          <w:szCs w:val="27"/>
+        </w:rPr>
+        <w:t xml:space="preserve"> – Users demand engaging, high-performance mobile application experiences</w:t>
+      </w:r>
+      <w:r>
+        <w:rPr>
+          <w:sz w:val="27"/>
+          <w:szCs w:val="27"/>
+        </w:rPr>
+        <w:t>. According to Gartner, 79% of organizations surveyed plan to increase spending on mobile development by 36%</w:t>
+      </w:r>
     </w:p>
     <w:p>
       <w:pPr>
@@ -1080,254 +1257,6 @@
         <w:rPr>
           <w:rFonts w:ascii="Arial" w:hAnsi="Arial" w:cs="Arial"/>
         </w:rPr>
-        <w:t>What is the nature of their influences?</w:t>
-      </w:r>
-    </w:p>
-    <w:p>
-      <w:pPr>
-        <w:pStyle w:val="NoSpacing"/>
-        <w:numPr>
-          <w:ilvl w:val="0"/>
-          <w:numId w:val="4"/>
-        </w:numPr>
-        <w:ind w:left="1440"/>
-        <w:rPr>
-          <w:sz w:val="27"/>
-          <w:szCs w:val="27"/>
-        </w:rPr>
-      </w:pPr>
-      <w:proofErr w:type="gramStart"/>
-      <w:r>
-        <w:rPr>
-          <w:sz w:val="27"/>
-          <w:szCs w:val="27"/>
-        </w:rPr>
-        <w:t>Business(</w:t>
-      </w:r>
-      <w:proofErr w:type="gramEnd"/>
-      <w:r>
-        <w:rPr>
-          <w:sz w:val="27"/>
-          <w:szCs w:val="27"/>
-        </w:rPr>
-        <w:t xml:space="preserve">YES) </w:t>
-      </w:r>
-      <w:r>
-        <w:rPr>
-          <w:b/>
-          <w:sz w:val="27"/>
-          <w:szCs w:val="27"/>
-        </w:rPr>
-        <w:t>Q6</w:t>
-      </w:r>
-      <w:r>
-        <w:rPr>
-          <w:sz w:val="27"/>
-          <w:szCs w:val="27"/>
-        </w:rPr>
-        <w:t>:Does your company require you to use specific mobile applications for work?</w:t>
-      </w:r>
-    </w:p>
-    <w:p>
-      <w:pPr>
-        <w:pStyle w:val="NoSpacing"/>
-        <w:numPr>
-          <w:ilvl w:val="0"/>
-          <w:numId w:val="4"/>
-        </w:numPr>
-        <w:ind w:left="1440"/>
-        <w:rPr>
-          <w:sz w:val="27"/>
-          <w:szCs w:val="27"/>
-        </w:rPr>
-      </w:pPr>
-      <w:r>
-        <w:rPr>
-          <w:sz w:val="27"/>
-          <w:szCs w:val="27"/>
-        </w:rPr>
-        <w:t xml:space="preserve">Business(YES) </w:t>
-      </w:r>
-      <w:r>
-        <w:rPr>
-          <w:b/>
-          <w:sz w:val="27"/>
-          <w:szCs w:val="27"/>
-        </w:rPr>
-        <w:t>Q8</w:t>
-      </w:r>
-      <w:r>
-        <w:rPr>
-          <w:sz w:val="27"/>
-          <w:szCs w:val="27"/>
-        </w:rPr>
-        <w:t>:</w:t>
-      </w:r>
-      <w:r>
-        <w:rPr>
-          <w:sz w:val="27"/>
-          <w:szCs w:val="27"/>
-        </w:rPr>
-        <w:t>From the list below, select the fields where mobile apps are being used in your industry:</w:t>
-      </w:r>
-    </w:p>
-    <w:p>
-      <w:pPr>
-        <w:pStyle w:val="ListParagraph"/>
-        <w:numPr>
-          <w:ilvl w:val="0"/>
-          <w:numId w:val="8"/>
-        </w:numPr>
-        <w:ind w:left="1440"/>
-        <w:rPr>
-          <w:sz w:val="27"/>
-          <w:szCs w:val="27"/>
-        </w:rPr>
-      </w:pPr>
-      <w:proofErr w:type="gramStart"/>
-      <w:r>
-        <w:rPr>
-          <w:sz w:val="27"/>
-          <w:szCs w:val="27"/>
-        </w:rPr>
-        <w:t>Business(</w:t>
-      </w:r>
-      <w:proofErr w:type="gramEnd"/>
-      <w:r>
-        <w:rPr>
-          <w:sz w:val="27"/>
-          <w:szCs w:val="27"/>
-        </w:rPr>
-        <w:t xml:space="preserve">NO) </w:t>
-      </w:r>
-      <w:r>
-        <w:rPr>
-          <w:b/>
-          <w:sz w:val="27"/>
-          <w:szCs w:val="27"/>
-        </w:rPr>
-        <w:t>Q8</w:t>
-      </w:r>
-      <w:r>
-        <w:rPr>
-          <w:sz w:val="27"/>
-          <w:szCs w:val="27"/>
-        </w:rPr>
-        <w:t xml:space="preserve">: </w:t>
-      </w:r>
-      <w:r>
-        <w:rPr>
-          <w:sz w:val="27"/>
-          <w:szCs w:val="27"/>
-        </w:rPr>
-        <w:t>Based on your opinion, which of the following fields could use the aid of the mobile app industry? Check all that apply.</w:t>
-      </w:r>
-      <w:r>
-        <w:rPr>
-          <w:sz w:val="27"/>
-          <w:szCs w:val="27"/>
-        </w:rPr>
-        <w:t>\</w:t>
-      </w:r>
-      <w:r>
-        <w:rPr>
-          <w:sz w:val="27"/>
-          <w:szCs w:val="27"/>
-          <w:u w:val="single"/>
-        </w:rPr>
-        <w:t xml:space="preserve"> </w:t>
-      </w:r>
-      <w:r>
-        <w:rPr>
-          <w:sz w:val="27"/>
-          <w:szCs w:val="27"/>
-          <w:u w:val="single"/>
-        </w:rPr>
-        <w:t>Designers</w:t>
-      </w:r>
-      <w:r>
-        <w:rPr>
-          <w:sz w:val="27"/>
-          <w:szCs w:val="27"/>
-        </w:rPr>
-        <w:t xml:space="preserve"> </w:t>
-      </w:r>
-      <w:r>
-        <w:rPr>
-          <w:b/>
-          <w:sz w:val="27"/>
-          <w:szCs w:val="27"/>
-        </w:rPr>
-        <w:t xml:space="preserve">Q4: </w:t>
-      </w:r>
-      <w:r>
-        <w:rPr>
-          <w:sz w:val="27"/>
-          <w:szCs w:val="27"/>
-        </w:rPr>
-        <w:t>What particular types of apps do you want to design? (Check all that apply.)</w:t>
-      </w:r>
-    </w:p>
-    <w:p>
-      <w:pPr>
-        <w:pStyle w:val="ListParagraph"/>
-        <w:numPr>
-          <w:ilvl w:val="0"/>
-          <w:numId w:val="8"/>
-        </w:numPr>
-        <w:ind w:left="1440"/>
-        <w:rPr>
-          <w:sz w:val="27"/>
-          <w:szCs w:val="27"/>
-        </w:rPr>
-      </w:pPr>
-      <w:r>
-        <w:rPr>
-          <w:sz w:val="27"/>
-          <w:szCs w:val="27"/>
-        </w:rPr>
-        <w:t xml:space="preserve"> </w:t>
-      </w:r>
-      <w:r>
-        <w:rPr>
-          <w:b/>
-          <w:sz w:val="27"/>
-          <w:szCs w:val="27"/>
-        </w:rPr>
-        <w:t>Animated Infographic_5 Tips for Building Engaging, Data driven Mobile</w:t>
-      </w:r>
-      <w:r>
-        <w:rPr>
-          <w:sz w:val="27"/>
-          <w:szCs w:val="27"/>
-        </w:rPr>
-        <w:t xml:space="preserve"> – Users demand engaging, high-performance mobile application experiences</w:t>
-      </w:r>
-      <w:r>
-        <w:rPr>
-          <w:sz w:val="27"/>
-          <w:szCs w:val="27"/>
-        </w:rPr>
-        <w:t>. According to Gartner, 79% of organizations surveyed plan to increase spending on mobile development by 36%</w:t>
-      </w:r>
-    </w:p>
-    <w:p>
-      <w:pPr>
-        <w:pStyle w:val="ListParagraph"/>
-        <w:numPr>
-          <w:ilvl w:val="0"/>
-          <w:numId w:val="1"/>
-        </w:numPr>
-        <w:spacing w:line="480" w:lineRule="auto"/>
-        <w:jc w:val="both"/>
-        <w:rPr>
-          <w:rFonts w:ascii="Arial" w:hAnsi="Arial" w:cs="Arial"/>
-        </w:rPr>
-      </w:pPr>
-      <w:r>
-        <w:rPr>
-          <w:rFonts w:ascii="Arial" w:hAnsi="Arial" w:cs="Arial"/>
-        </w:rPr>
         <w:t>What are the implications in the design process?</w:t>
       </w:r>
     </w:p>
@@ -1344,7 +1273,6 @@
           <w:szCs w:val="27"/>
         </w:rPr>
       </w:pPr>
-      <w:proofErr w:type="gramStart"/>
       <w:r>
         <w:rPr>
           <w:color w:val="000000"/>
@@ -1352,18 +1280,7 @@
           <w:szCs w:val="27"/>
           <w:u w:val="single"/>
         </w:rPr>
-        <w:lastRenderedPageBreak/>
-        <w:t>Business(</w:t>
-      </w:r>
-      <w:proofErr w:type="gramEnd"/>
-      <w:r>
-        <w:rPr>
-          <w:color w:val="000000"/>
-          <w:sz w:val="27"/>
-          <w:szCs w:val="27"/>
-          <w:u w:val="single"/>
-        </w:rPr>
-        <w:t>YES)</w:t>
+        <w:t>Business(YES)</w:t>
       </w:r>
       <w:r>
         <w:rPr>
@@ -1410,6 +1327,7 @@
           <w:sz w:val="27"/>
           <w:szCs w:val="27"/>
         </w:rPr>
+        <w:lastRenderedPageBreak/>
         <w:t xml:space="preserve">Business(YES) </w:t>
       </w:r>
       <w:r>
@@ -1505,7 +1423,7 @@
 </file>
 
 <file path=word/numbering.xml><?xml version="1.0" encoding="utf-8"?>
-<w:numbering xmlns:ve="http://schemas.openxmlformats.org/markup-compatibility/2006" xmlns:o="urn:schemas-microsoft-com:office:office" xmlns:r="http://schemas.openxmlformats.org/officeDocument/2006/relationships" xmlns:m="http://schemas.openxmlformats.org/officeDocument/2006/math" xmlns:v="urn:schemas-microsoft-com:vml" xmlns:wp="http://schemas.openxmlformats.org/drawingml/2006/wordprocessingDrawing" xmlns:w10="urn:schemas-microsoft-com:office:word" xmlns:w="http://schemas.openxmlformats.org/wordprocessingml/2006/main" xmlns:wne="http://schemas.microsoft.com/office/word/2006/wordml">
+<w:numbering xmlns:wpc="http://schemas.microsoft.com/office/word/2010/wordprocessingCanvas" xmlns:mc="http://schemas.openxmlformats.org/markup-compatibility/2006" xmlns:o="urn:schemas-microsoft-com:office:office" xmlns:r="http://schemas.openxmlformats.org/officeDocument/2006/relationships" xmlns:m="http://schemas.openxmlformats.org/officeDocument/2006/math" xmlns:v="urn:schemas-microsoft-com:vml" xmlns:wp14="http://schemas.microsoft.com/office/word/2010/wordprocessingDrawing" xmlns:wp="http://schemas.openxmlformats.org/drawingml/2006/wordprocessingDrawing" xmlns:w10="urn:schemas-microsoft-com:office:word" xmlns:w="http://schemas.openxmlformats.org/wordprocessingml/2006/main" xmlns:w14="http://schemas.microsoft.com/office/word/2010/wordml" xmlns:w15="http://schemas.microsoft.com/office/word/2012/wordml" xmlns:wpg="http://schemas.microsoft.com/office/word/2010/wordprocessingGroup" xmlns:wpi="http://schemas.microsoft.com/office/word/2010/wordprocessingInk" xmlns:wne="http://schemas.microsoft.com/office/word/2006/wordml" xmlns:wps="http://schemas.microsoft.com/office/word/2010/wordprocessingShape" mc:Ignorable="w14 w15 wp14">
   <w:abstractNum w:abstractNumId="0">
     <w:nsid w:val="06BF704C"/>
     <w:multiLevelType w:val="hybridMultilevel"/>
@@ -2197,7 +2115,7 @@
         <w:ind w:left="720" w:hanging="360"/>
       </w:pPr>
     </w:lvl>
-    <w:lvl w:ilvl="1" w:tplc="34090019" w:tentative="1">
+    <w:lvl w:ilvl="1" w:tplc="34090019">
       <w:start w:val="1"/>
       <w:numFmt w:val="lowerLetter"/>
       <w:lvlText w:val="%2."/>
@@ -2527,7 +2445,7 @@
 </file>
 
 <file path=word/styles.xml><?xml version="1.0" encoding="utf-8"?>
-<w:styles xmlns:r="http://schemas.openxmlformats.org/officeDocument/2006/relationships" xmlns:w="http://schemas.openxmlformats.org/wordprocessingml/2006/main">
+<w:styles xmlns:mc="http://schemas.openxmlformats.org/markup-compatibility/2006" xmlns:r="http://schemas.openxmlformats.org/officeDocument/2006/relationships" xmlns:w="http://schemas.openxmlformats.org/wordprocessingml/2006/main" xmlns:w14="http://schemas.microsoft.com/office/word/2010/wordml" xmlns:w15="http://schemas.microsoft.com/office/word/2012/wordml" mc:Ignorable="w14 w15">
   <w:docDefaults>
     <w:rPrDefault>
       <w:rPr>
@@ -2543,144 +2461,378 @@
       </w:pPr>
     </w:pPrDefault>
   </w:docDefaults>
-  <w:latentStyles w:defLockedState="0" w:defUIPriority="99" w:defSemiHidden="1" w:defUnhideWhenUsed="1" w:defQFormat="0" w:count="267">
-    <w:lsdException w:name="Normal" w:semiHidden="0" w:uiPriority="0" w:unhideWhenUsed="0" w:qFormat="1"/>
-    <w:lsdException w:name="heading 1" w:semiHidden="0" w:uiPriority="9" w:unhideWhenUsed="0" w:qFormat="1"/>
-    <w:lsdException w:name="heading 2" w:uiPriority="9" w:qFormat="1"/>
-    <w:lsdException w:name="heading 3" w:uiPriority="9" w:qFormat="1"/>
-    <w:lsdException w:name="heading 4" w:uiPriority="9" w:qFormat="1"/>
-    <w:lsdException w:name="heading 5" w:uiPriority="9" w:qFormat="1"/>
-    <w:lsdException w:name="heading 6" w:uiPriority="9" w:qFormat="1"/>
-    <w:lsdException w:name="heading 7" w:uiPriority="9" w:qFormat="1"/>
-    <w:lsdException w:name="heading 8" w:uiPriority="9" w:qFormat="1"/>
-    <w:lsdException w:name="heading 9" w:uiPriority="9" w:qFormat="1"/>
-    <w:lsdException w:name="toc 1" w:uiPriority="39"/>
-    <w:lsdException w:name="toc 2" w:uiPriority="39"/>
-    <w:lsdException w:name="toc 3" w:uiPriority="39"/>
-    <w:lsdException w:name="toc 4" w:uiPriority="39"/>
-    <w:lsdException w:name="toc 5" w:uiPriority="39"/>
-    <w:lsdException w:name="toc 6" w:uiPriority="39"/>
-    <w:lsdException w:name="toc 7" w:uiPriority="39"/>
-    <w:lsdException w:name="toc 8" w:uiPriority="39"/>
-    <w:lsdException w:name="toc 9" w:uiPriority="39"/>
-    <w:lsdException w:name="caption" w:uiPriority="35" w:qFormat="1"/>
-    <w:lsdException w:name="Title" w:semiHidden="0" w:uiPriority="10" w:unhideWhenUsed="0" w:qFormat="1"/>
-    <w:lsdException w:name="Default Paragraph Font" w:uiPriority="1"/>
-    <w:lsdException w:name="Subtitle" w:semiHidden="0" w:uiPriority="11" w:unhideWhenUsed="0" w:qFormat="1"/>
-    <w:lsdException w:name="Strong" w:semiHidden="0" w:uiPriority="22" w:unhideWhenUsed="0" w:qFormat="1"/>
-    <w:lsdException w:name="Emphasis" w:semiHidden="0" w:uiPriority="20" w:unhideWhenUsed="0" w:qFormat="1"/>
-    <w:lsdException w:name="Table Grid" w:semiHidden="0" w:uiPriority="59" w:unhideWhenUsed="0"/>
-    <w:lsdException w:name="Placeholder Text" w:unhideWhenUsed="0"/>
-    <w:lsdException w:name="No Spacing" w:semiHidden="0" w:uiPriority="1" w:unhideWhenUsed="0" w:qFormat="1"/>
-    <w:lsdException w:name="Light Shading" w:semiHidden="0" w:uiPriority="60" w:unhideWhenUsed="0"/>
-    <w:lsdException w:name="Light List" w:semiHidden="0" w:uiPriority="61" w:unhideWhenUsed="0"/>
-    <w:lsdException w:name="Light Grid" w:semiHidden="0" w:uiPriority="62" w:unhideWhenUsed="0"/>
-    <w:lsdException w:name="Medium Shading 1" w:semiHidden="0" w:uiPriority="63" w:unhideWhenUsed="0"/>
-    <w:lsdException w:name="Medium Shading 2" w:semiHidden="0" w:uiPriority="64" w:unhideWhenUsed="0"/>
-    <w:lsdException w:name="Medium List 1" w:semiHidden="0" w:uiPriority="65" w:unhideWhenUsed="0"/>
-    <w:lsdException w:name="Medium List 2" w:semiHidden="0" w:uiPriority="66" w:unhideWhenUsed="0"/>
-    <w:lsdException w:name="Medium Grid 1" w:semiHidden="0" w:uiPriority="67" w:unhideWhenUsed="0"/>
-    <w:lsdException w:name="Medium Grid 2" w:semiHidden="0" w:uiPriority="68" w:unhideWhenUsed="0"/>
-    <w:lsdException w:name="Medium Grid 3" w:semiHidden="0" w:uiPriority="69" w:unhideWhenUsed="0"/>
-    <w:lsdException w:name="Dark List" w:semiHidden="0" w:uiPriority="70" w:unhideWhenUsed="0"/>
-    <w:lsdException w:name="Colorful Shading" w:semiHidden="0" w:uiPriority="71" w:unhideWhenUsed="0"/>
-    <w:lsdException w:name="Colorful List" w:semiHidden="0" w:uiPriority="72" w:unhideWhenUsed="0"/>
-    <w:lsdException w:name="Colorful Grid" w:semiHidden="0" w:uiPriority="73" w:unhideWhenUsed="0"/>
-    <w:lsdException w:name="Light Shading Accent 1" w:semiHidden="0" w:uiPriority="60" w:unhideWhenUsed="0"/>
-    <w:lsdException w:name="Light List Accent 1" w:semiHidden="0" w:uiPriority="61" w:unhideWhenUsed="0"/>
-    <w:lsdException w:name="Light Grid Accent 1" w:semiHidden="0" w:uiPriority="62" w:unhideWhenUsed="0"/>
-    <w:lsdException w:name="Medium Shading 1 Accent 1" w:semiHidden="0" w:uiPriority="63" w:unhideWhenUsed="0"/>
-    <w:lsdException w:name="Medium Shading 2 Accent 1" w:semiHidden="0" w:uiPriority="64" w:unhideWhenUsed="0"/>
-    <w:lsdException w:name="Medium List 1 Accent 1" w:semiHidden="0" w:uiPriority="65" w:unhideWhenUsed="0"/>
-    <w:lsdException w:name="Revision" w:unhideWhenUsed="0"/>
-    <w:lsdException w:name="List Paragraph" w:semiHidden="0" w:uiPriority="34" w:unhideWhenUsed="0" w:qFormat="1"/>
-    <w:lsdException w:name="Quote" w:semiHidden="0" w:uiPriority="29" w:unhideWhenUsed="0" w:qFormat="1"/>
-    <w:lsdException w:name="Intense Quote" w:semiHidden="0" w:uiPriority="30" w:unhideWhenUsed="0" w:qFormat="1"/>
-    <w:lsdException w:name="Medium List 2 Accent 1" w:semiHidden="0" w:uiPriority="66" w:unhideWhenUsed="0"/>
-    <w:lsdException w:name="Medium Grid 1 Accent 1" w:semiHidden="0" w:uiPriority="67" w:unhideWhenUsed="0"/>
-    <w:lsdException w:name="Medium Grid 2 Accent 1" w:semiHidden="0" w:uiPriority="68" w:unhideWhenUsed="0"/>
-    <w:lsdException w:name="Medium Grid 3 Accent 1" w:semiHidden="0" w:uiPriority="69" w:unhideWhenUsed="0"/>
-    <w:lsdException w:name="Dark List Accent 1" w:semiHidden="0" w:uiPriority="70" w:unhideWhenUsed="0"/>
-    <w:lsdException w:name="Colorful Shading Accent 1" w:semiHidden="0" w:uiPriority="71" w:unhideWhenUsed="0"/>
-    <w:lsdException w:name="Colorful List Accent 1" w:semiHidden="0" w:uiPriority="72" w:unhideWhenUsed="0"/>
-    <w:lsdException w:name="Colorful Grid Accent 1" w:semiHidden="0" w:uiPriority="73" w:unhideWhenUsed="0"/>
-    <w:lsdException w:name="Light Shading Accent 2" w:semiHidden="0" w:uiPriority="60" w:unhideWhenUsed="0"/>
-    <w:lsdException w:name="Light List Accent 2" w:semiHidden="0" w:uiPriority="61" w:unhideWhenUsed="0"/>
-    <w:lsdException w:name="Light Grid Accent 2" w:semiHidden="0" w:uiPriority="62" w:unhideWhenUsed="0"/>
-    <w:lsdException w:name="Medium Shading 1 Accent 2" w:semiHidden="0" w:uiPriority="63" w:unhideWhenUsed="0"/>
-    <w:lsdException w:name="Medium Shading 2 Accent 2" w:semiHidden="0" w:uiPriority="64" w:unhideWhenUsed="0"/>
-    <w:lsdException w:name="Medium List 1 Accent 2" w:semiHidden="0" w:uiPriority="65" w:unhideWhenUsed="0"/>
-    <w:lsdException w:name="Medium List 2 Accent 2" w:semiHidden="0" w:uiPriority="66" w:unhideWhenUsed="0"/>
-    <w:lsdException w:name="Medium Grid 1 Accent 2" w:semiHidden="0" w:uiPriority="67" w:unhideWhenUsed="0"/>
-    <w:lsdException w:name="Medium Grid 2 Accent 2" w:semiHidden="0" w:uiPriority="68" w:unhideWhenUsed="0"/>
-    <w:lsdException w:name="Medium Grid 3 Accent 2" w:semiHidden="0" w:uiPriority="69" w:unhideWhenUsed="0"/>
-    <w:lsdException w:name="Dark List Accent 2" w:semiHidden="0" w:uiPriority="70" w:unhideWhenUsed="0"/>
-    <w:lsdException w:name="Colorful Shading Accent 2" w:semiHidden="0" w:uiPriority="71" w:unhideWhenUsed="0"/>
-    <w:lsdException w:name="Colorful List Accent 2" w:semiHidden="0" w:uiPriority="72" w:unhideWhenUsed="0"/>
-    <w:lsdException w:name="Colorful Grid Accent 2" w:semiHidden="0" w:uiPriority="73" w:unhideWhenUsed="0"/>
-    <w:lsdException w:name="Light Shading Accent 3" w:semiHidden="0" w:uiPriority="60" w:unhideWhenUsed="0"/>
-    <w:lsdException w:name="Light List Accent 3" w:semiHidden="0" w:uiPriority="61" w:unhideWhenUsed="0"/>
-    <w:lsdException w:name="Light Grid Accent 3" w:semiHidden="0" w:uiPriority="62" w:unhideWhenUsed="0"/>
-    <w:lsdException w:name="Medium Shading 1 Accent 3" w:semiHidden="0" w:uiPriority="63" w:unhideWhenUsed="0"/>
-    <w:lsdException w:name="Medium Shading 2 Accent 3" w:semiHidden="0" w:uiPriority="64" w:unhideWhenUsed="0"/>
-    <w:lsdException w:name="Medium List 1 Accent 3" w:semiHidden="0" w:uiPriority="65" w:unhideWhenUsed="0"/>
-    <w:lsdException w:name="Medium List 2 Accent 3" w:semiHidden="0" w:uiPriority="66" w:unhideWhenUsed="0"/>
-    <w:lsdException w:name="Medium Grid 1 Accent 3" w:semiHidden="0" w:uiPriority="67" w:unhideWhenUsed="0"/>
-    <w:lsdException w:name="Medium Grid 2 Accent 3" w:semiHidden="0" w:uiPriority="68" w:unhideWhenUsed="0"/>
-    <w:lsdException w:name="Medium Grid 3 Accent 3" w:semiHidden="0" w:uiPriority="69" w:unhideWhenUsed="0"/>
-    <w:lsdException w:name="Dark List Accent 3" w:semiHidden="0" w:uiPriority="70" w:unhideWhenUsed="0"/>
-    <w:lsdException w:name="Colorful Shading Accent 3" w:semiHidden="0" w:uiPriority="71" w:unhideWhenUsed="0"/>
-    <w:lsdException w:name="Colorful List Accent 3" w:semiHidden="0" w:uiPriority="72" w:unhideWhenUsed="0"/>
-    <w:lsdException w:name="Colorful Grid Accent 3" w:semiHidden="0" w:uiPriority="73" w:unhideWhenUsed="0"/>
-    <w:lsdException w:name="Light Shading Accent 4" w:semiHidden="0" w:uiPriority="60" w:unhideWhenUsed="0"/>
-    <w:lsdException w:name="Light List Accent 4" w:semiHidden="0" w:uiPriority="61" w:unhideWhenUsed="0"/>
-    <w:lsdException w:name="Light Grid Accent 4" w:semiHidden="0" w:uiPriority="62" w:unhideWhenUsed="0"/>
-    <w:lsdException w:name="Medium Shading 1 Accent 4" w:semiHidden="0" w:uiPriority="63" w:unhideWhenUsed="0"/>
-    <w:lsdException w:name="Medium Shading 2 Accent 4" w:semiHidden="0" w:uiPriority="64" w:unhideWhenUsed="0"/>
-    <w:lsdException w:name="Medium List 1 Accent 4" w:semiHidden="0" w:uiPriority="65" w:unhideWhenUsed="0"/>
-    <w:lsdException w:name="Medium List 2 Accent 4" w:semiHidden="0" w:uiPriority="66" w:unhideWhenUsed="0"/>
-    <w:lsdException w:name="Medium Grid 1 Accent 4" w:semiHidden="0" w:uiPriority="67" w:unhideWhenUsed="0"/>
-    <w:lsdException w:name="Medium Grid 2 Accent 4" w:semiHidden="0" w:uiPriority="68" w:unhideWhenUsed="0"/>
-    <w:lsdException w:name="Medium Grid 3 Accent 4" w:semiHidden="0" w:uiPriority="69" w:unhideWhenUsed="0"/>
-    <w:lsdException w:name="Dark List Accent 4" w:semiHidden="0" w:uiPriority="70" w:unhideWhenUsed="0"/>
-    <w:lsdException w:name="Colorful Shading Accent 4" w:semiHidden="0" w:uiPriority="71" w:unhideWhenUsed="0"/>
-    <w:lsdException w:name="Colorful List Accent 4" w:semiHidden="0" w:uiPriority="72" w:unhideWhenUsed="0"/>
-    <w:lsdException w:name="Colorful Grid Accent 4" w:semiHidden="0" w:uiPriority="73" w:unhideWhenUsed="0"/>
-    <w:lsdException w:name="Light Shading Accent 5" w:semiHidden="0" w:uiPriority="60" w:unhideWhenUsed="0"/>
-    <w:lsdException w:name="Light List Accent 5" w:semiHidden="0" w:uiPriority="61" w:unhideWhenUsed="0"/>
-    <w:lsdException w:name="Light Grid Accent 5" w:semiHidden="0" w:uiPriority="62" w:unhideWhenUsed="0"/>
-    <w:lsdException w:name="Medium Shading 1 Accent 5" w:semiHidden="0" w:uiPriority="63" w:unhideWhenUsed="0"/>
-    <w:lsdException w:name="Medium Shading 2 Accent 5" w:semiHidden="0" w:uiPriority="64" w:unhideWhenUsed="0"/>
-    <w:lsdException w:name="Medium List 1 Accent 5" w:semiHidden="0" w:uiPriority="65" w:unhideWhenUsed="0"/>
-    <w:lsdException w:name="Medium List 2 Accent 5" w:semiHidden="0" w:uiPriority="66" w:unhideWhenUsed="0"/>
-    <w:lsdException w:name="Medium Grid 1 Accent 5" w:semiHidden="0" w:uiPriority="67" w:unhideWhenUsed="0"/>
-    <w:lsdException w:name="Medium Grid 2 Accent 5" w:semiHidden="0" w:uiPriority="68" w:unhideWhenUsed="0"/>
-    <w:lsdException w:name="Medium Grid 3 Accent 5" w:semiHidden="0" w:uiPriority="69" w:unhideWhenUsed="0"/>
-    <w:lsdException w:name="Dark List Accent 5" w:semiHidden="0" w:uiPriority="70" w:unhideWhenUsed="0"/>
-    <w:lsdException w:name="Colorful Shading Accent 5" w:semiHidden="0" w:uiPriority="71" w:unhideWhenUsed="0"/>
-    <w:lsdException w:name="Colorful List Accent 5" w:semiHidden="0" w:uiPriority="72" w:unhideWhenUsed="0"/>
-    <w:lsdException w:name="Colorful Grid Accent 5" w:semiHidden="0" w:uiPriority="73" w:unhideWhenUsed="0"/>
-    <w:lsdException w:name="Light Shading Accent 6" w:semiHidden="0" w:uiPriority="60" w:unhideWhenUsed="0"/>
-    <w:lsdException w:name="Light List Accent 6" w:semiHidden="0" w:uiPriority="61" w:unhideWhenUsed="0"/>
-    <w:lsdException w:name="Light Grid Accent 6" w:semiHidden="0" w:uiPriority="62" w:unhideWhenUsed="0"/>
-    <w:lsdException w:name="Medium Shading 1 Accent 6" w:semiHidden="0" w:uiPriority="63" w:unhideWhenUsed="0"/>
-    <w:lsdException w:name="Medium Shading 2 Accent 6" w:semiHidden="0" w:uiPriority="64" w:unhideWhenUsed="0"/>
-    <w:lsdException w:name="Medium List 1 Accent 6" w:semiHidden="0" w:uiPriority="65" w:unhideWhenUsed="0"/>
-    <w:lsdException w:name="Medium List 2 Accent 6" w:semiHidden="0" w:uiPriority="66" w:unhideWhenUsed="0"/>
-    <w:lsdException w:name="Medium Grid 1 Accent 6" w:semiHidden="0" w:uiPriority="67" w:unhideWhenUsed="0"/>
-    <w:lsdException w:name="Medium Grid 2 Accent 6" w:semiHidden="0" w:uiPriority="68" w:unhideWhenUsed="0"/>
-    <w:lsdException w:name="Medium Grid 3 Accent 6" w:semiHidden="0" w:uiPriority="69" w:unhideWhenUsed="0"/>
-    <w:lsdException w:name="Dark List Accent 6" w:semiHidden="0" w:uiPriority="70" w:unhideWhenUsed="0"/>
-    <w:lsdException w:name="Colorful Shading Accent 6" w:semiHidden="0" w:uiPriority="71" w:unhideWhenUsed="0"/>
-    <w:lsdException w:name="Colorful List Accent 6" w:semiHidden="0" w:uiPriority="72" w:unhideWhenUsed="0"/>
-    <w:lsdException w:name="Colorful Grid Accent 6" w:semiHidden="0" w:uiPriority="73" w:unhideWhenUsed="0"/>
-    <w:lsdException w:name="Subtle Emphasis" w:semiHidden="0" w:uiPriority="19" w:unhideWhenUsed="0" w:qFormat="1"/>
-    <w:lsdException w:name="Intense Emphasis" w:semiHidden="0" w:uiPriority="21" w:unhideWhenUsed="0" w:qFormat="1"/>
-    <w:lsdException w:name="Subtle Reference" w:semiHidden="0" w:uiPriority="31" w:unhideWhenUsed="0" w:qFormat="1"/>
-    <w:lsdException w:name="Intense Reference" w:semiHidden="0" w:uiPriority="32" w:unhideWhenUsed="0" w:qFormat="1"/>
-    <w:lsdException w:name="Book Title" w:semiHidden="0" w:uiPriority="33" w:unhideWhenUsed="0" w:qFormat="1"/>
-    <w:lsdException w:name="Bibliography" w:uiPriority="37"/>
-    <w:lsdException w:name="TOC Heading" w:uiPriority="39" w:qFormat="1"/>
+  <w:latentStyles w:defLockedState="0" w:defUIPriority="99" w:defSemiHidden="0" w:defUnhideWhenUsed="0" w:defQFormat="0" w:count="371">
+    <w:lsdException w:name="Normal" w:uiPriority="0" w:qFormat="1"/>
+    <w:lsdException w:name="heading 1" w:uiPriority="9" w:qFormat="1"/>
+    <w:lsdException w:name="heading 2" w:semiHidden="1" w:uiPriority="9" w:unhideWhenUsed="1" w:qFormat="1"/>
+    <w:lsdException w:name="heading 3" w:semiHidden="1" w:uiPriority="9" w:unhideWhenUsed="1" w:qFormat="1"/>
+    <w:lsdException w:name="heading 4" w:semiHidden="1" w:uiPriority="9" w:unhideWhenUsed="1" w:qFormat="1"/>
+    <w:lsdException w:name="heading 5" w:semiHidden="1" w:uiPriority="9" w:unhideWhenUsed="1" w:qFormat="1"/>
+    <w:lsdException w:name="heading 6" w:semiHidden="1" w:uiPriority="9" w:unhideWhenUsed="1" w:qFormat="1"/>
+    <w:lsdException w:name="heading 7" w:semiHidden="1" w:uiPriority="9" w:unhideWhenUsed="1" w:qFormat="1"/>
+    <w:lsdException w:name="heading 8" w:semiHidden="1" w:uiPriority="9" w:unhideWhenUsed="1" w:qFormat="1"/>
+    <w:lsdException w:name="heading 9" w:semiHidden="1" w:uiPriority="9" w:unhideWhenUsed="1" w:qFormat="1"/>
+    <w:lsdException w:name="index 1" w:semiHidden="1" w:unhideWhenUsed="1"/>
+    <w:lsdException w:name="index 2" w:semiHidden="1" w:unhideWhenUsed="1"/>
+    <w:lsdException w:name="index 3" w:semiHidden="1" w:unhideWhenUsed="1"/>
+    <w:lsdException w:name="index 4" w:semiHidden="1" w:unhideWhenUsed="1"/>
+    <w:lsdException w:name="index 5" w:semiHidden="1" w:unhideWhenUsed="1"/>
+    <w:lsdException w:name="index 6" w:semiHidden="1" w:unhideWhenUsed="1"/>
+    <w:lsdException w:name="index 7" w:semiHidden="1" w:unhideWhenUsed="1"/>
+    <w:lsdException w:name="index 8" w:semiHidden="1" w:unhideWhenUsed="1"/>
+    <w:lsdException w:name="index 9" w:semiHidden="1" w:unhideWhenUsed="1"/>
+    <w:lsdException w:name="toc 1" w:semiHidden="1" w:uiPriority="39" w:unhideWhenUsed="1"/>
+    <w:lsdException w:name="toc 2" w:semiHidden="1" w:uiPriority="39" w:unhideWhenUsed="1"/>
+    <w:lsdException w:name="toc 3" w:semiHidden="1" w:uiPriority="39" w:unhideWhenUsed="1"/>
+    <w:lsdException w:name="toc 4" w:semiHidden="1" w:uiPriority="39" w:unhideWhenUsed="1"/>
+    <w:lsdException w:name="toc 5" w:semiHidden="1" w:uiPriority="39" w:unhideWhenUsed="1"/>
+    <w:lsdException w:name="toc 6" w:semiHidden="1" w:uiPriority="39" w:unhideWhenUsed="1"/>
+    <w:lsdException w:name="toc 7" w:semiHidden="1" w:uiPriority="39" w:unhideWhenUsed="1"/>
+    <w:lsdException w:name="toc 8" w:semiHidden="1" w:uiPriority="39" w:unhideWhenUsed="1"/>
+    <w:lsdException w:name="toc 9" w:semiHidden="1" w:uiPriority="39" w:unhideWhenUsed="1"/>
+    <w:lsdException w:name="Normal Indent" w:semiHidden="1" w:unhideWhenUsed="1"/>
+    <w:lsdException w:name="footnote text" w:semiHidden="1" w:unhideWhenUsed="1"/>
+    <w:lsdException w:name="annotation text" w:semiHidden="1" w:unhideWhenUsed="1"/>
+    <w:lsdException w:name="header" w:semiHidden="1" w:unhideWhenUsed="1"/>
+    <w:lsdException w:name="footer" w:semiHidden="1" w:unhideWhenUsed="1"/>
+    <w:lsdException w:name="index heading" w:semiHidden="1" w:unhideWhenUsed="1"/>
+    <w:lsdException w:name="caption" w:semiHidden="1" w:uiPriority="35" w:unhideWhenUsed="1" w:qFormat="1"/>
+    <w:lsdException w:name="table of figures" w:semiHidden="1" w:unhideWhenUsed="1"/>
+    <w:lsdException w:name="envelope address" w:semiHidden="1" w:unhideWhenUsed="1"/>
+    <w:lsdException w:name="envelope return" w:semiHidden="1" w:unhideWhenUsed="1"/>
+    <w:lsdException w:name="footnote reference" w:semiHidden="1" w:unhideWhenUsed="1"/>
+    <w:lsdException w:name="annotation reference" w:semiHidden="1" w:unhideWhenUsed="1"/>
+    <w:lsdException w:name="line number" w:semiHidden="1" w:unhideWhenUsed="1"/>
+    <w:lsdException w:name="page number" w:semiHidden="1" w:unhideWhenUsed="1"/>
+    <w:lsdException w:name="endnote reference" w:semiHidden="1" w:unhideWhenUsed="1"/>
+    <w:lsdException w:name="endnote text" w:semiHidden="1" w:unhideWhenUsed="1"/>
+    <w:lsdException w:name="table of authorities" w:semiHidden="1" w:unhideWhenUsed="1"/>
+    <w:lsdException w:name="macro" w:semiHidden="1" w:unhideWhenUsed="1"/>
+    <w:lsdException w:name="toa heading" w:semiHidden="1" w:unhideWhenUsed="1"/>
+    <w:lsdException w:name="List" w:semiHidden="1" w:unhideWhenUsed="1"/>
+    <w:lsdException w:name="List Bullet" w:semiHidden="1" w:unhideWhenUsed="1"/>
+    <w:lsdException w:name="List Number" w:semiHidden="1" w:unhideWhenUsed="1"/>
+    <w:lsdException w:name="List 2" w:semiHidden="1" w:unhideWhenUsed="1"/>
+    <w:lsdException w:name="List 3" w:semiHidden="1" w:unhideWhenUsed="1"/>
+    <w:lsdException w:name="List 4" w:semiHidden="1" w:unhideWhenUsed="1"/>
+    <w:lsdException w:name="List 5" w:semiHidden="1" w:unhideWhenUsed="1"/>
+    <w:lsdException w:name="List Bullet 2" w:semiHidden="1" w:unhideWhenUsed="1"/>
+    <w:lsdException w:name="List Bullet 3" w:semiHidden="1" w:unhideWhenUsed="1"/>
+    <w:lsdException w:name="List Bullet 4" w:semiHidden="1" w:unhideWhenUsed="1"/>
+    <w:lsdException w:name="List Bullet 5" w:semiHidden="1" w:unhideWhenUsed="1"/>
+    <w:lsdException w:name="List Number 2" w:semiHidden="1" w:unhideWhenUsed="1"/>
+    <w:lsdException w:name="List Number 3" w:semiHidden="1" w:unhideWhenUsed="1"/>
+    <w:lsdException w:name="List Number 4" w:semiHidden="1" w:unhideWhenUsed="1"/>
+    <w:lsdException w:name="List Number 5" w:semiHidden="1" w:unhideWhenUsed="1"/>
+    <w:lsdException w:name="Title" w:uiPriority="10" w:qFormat="1"/>
+    <w:lsdException w:name="Closing" w:semiHidden="1" w:unhideWhenUsed="1"/>
+    <w:lsdException w:name="Signature" w:semiHidden="1" w:unhideWhenUsed="1"/>
+    <w:lsdException w:name="Default Paragraph Font" w:semiHidden="1" w:uiPriority="1" w:unhideWhenUsed="1"/>
+    <w:lsdException w:name="Body Text" w:semiHidden="1" w:unhideWhenUsed="1"/>
+    <w:lsdException w:name="Body Text Indent" w:semiHidden="1" w:unhideWhenUsed="1"/>
+    <w:lsdException w:name="List Continue" w:semiHidden="1" w:unhideWhenUsed="1"/>
+    <w:lsdException w:name="List Continue 2" w:semiHidden="1" w:unhideWhenUsed="1"/>
+    <w:lsdException w:name="List Continue 3" w:semiHidden="1" w:unhideWhenUsed="1"/>
+    <w:lsdException w:name="List Continue 4" w:semiHidden="1" w:unhideWhenUsed="1"/>
+    <w:lsdException w:name="List Continue 5" w:semiHidden="1" w:unhideWhenUsed="1"/>
+    <w:lsdException w:name="Message Header" w:semiHidden="1" w:unhideWhenUsed="1"/>
+    <w:lsdException w:name="Subtitle" w:uiPriority="11" w:qFormat="1"/>
+    <w:lsdException w:name="Salutation" w:semiHidden="1" w:unhideWhenUsed="1"/>
+    <w:lsdException w:name="Date" w:semiHidden="1" w:unhideWhenUsed="1"/>
+    <w:lsdException w:name="Body Text First Indent" w:semiHidden="1" w:unhideWhenUsed="1"/>
+    <w:lsdException w:name="Body Text First Indent 2" w:semiHidden="1" w:unhideWhenUsed="1"/>
+    <w:lsdException w:name="Note Heading" w:semiHidden="1" w:unhideWhenUsed="1"/>
+    <w:lsdException w:name="Body Text 2" w:semiHidden="1" w:unhideWhenUsed="1"/>
+    <w:lsdException w:name="Body Text 3" w:semiHidden="1" w:unhideWhenUsed="1"/>
+    <w:lsdException w:name="Body Text Indent 2" w:semiHidden="1" w:unhideWhenUsed="1"/>
+    <w:lsdException w:name="Body Text Indent 3" w:semiHidden="1" w:unhideWhenUsed="1"/>
+    <w:lsdException w:name="Block Text" w:semiHidden="1" w:unhideWhenUsed="1"/>
+    <w:lsdException w:name="Hyperlink" w:semiHidden="1" w:unhideWhenUsed="1"/>
+    <w:lsdException w:name="FollowedHyperlink" w:semiHidden="1" w:unhideWhenUsed="1"/>
+    <w:lsdException w:name="Strong" w:uiPriority="22" w:qFormat="1"/>
+    <w:lsdException w:name="Emphasis" w:uiPriority="20" w:qFormat="1"/>
+    <w:lsdException w:name="Document Map" w:semiHidden="1" w:unhideWhenUsed="1"/>
+    <w:lsdException w:name="Plain Text" w:semiHidden="1" w:unhideWhenUsed="1"/>
+    <w:lsdException w:name="E-mail Signature" w:semiHidden="1" w:unhideWhenUsed="1"/>
+    <w:lsdException w:name="HTML Top of Form" w:semiHidden="1" w:unhideWhenUsed="1"/>
+    <w:lsdException w:name="HTML Bottom of Form" w:semiHidden="1" w:unhideWhenUsed="1"/>
+    <w:lsdException w:name="Normal (Web)" w:semiHidden="1" w:unhideWhenUsed="1"/>
+    <w:lsdException w:name="HTML Acronym" w:semiHidden="1" w:unhideWhenUsed="1"/>
+    <w:lsdException w:name="HTML Address" w:semiHidden="1" w:unhideWhenUsed="1"/>
+    <w:lsdException w:name="HTML Cite" w:semiHidden="1" w:unhideWhenUsed="1"/>
+    <w:lsdException w:name="HTML Code" w:semiHidden="1" w:unhideWhenUsed="1"/>
+    <w:lsdException w:name="HTML Definition" w:semiHidden="1" w:unhideWhenUsed="1"/>
+    <w:lsdException w:name="HTML Keyboard" w:semiHidden="1" w:unhideWhenUsed="1"/>
+    <w:lsdException w:name="HTML Preformatted" w:semiHidden="1" w:unhideWhenUsed="1"/>
+    <w:lsdException w:name="HTML Sample" w:semiHidden="1" w:unhideWhenUsed="1"/>
+    <w:lsdException w:name="HTML Typewriter" w:semiHidden="1" w:unhideWhenUsed="1"/>
+    <w:lsdException w:name="HTML Variable" w:semiHidden="1" w:unhideWhenUsed="1"/>
+    <w:lsdException w:name="Normal Table" w:semiHidden="1" w:unhideWhenUsed="1"/>
+    <w:lsdException w:name="annotation subject" w:semiHidden="1" w:unhideWhenUsed="1"/>
+    <w:lsdException w:name="No List" w:semiHidden="1" w:unhideWhenUsed="1"/>
+    <w:lsdException w:name="Outline List 1" w:semiHidden="1" w:unhideWhenUsed="1"/>
+    <w:lsdException w:name="Outline List 2" w:semiHidden="1" w:unhideWhenUsed="1"/>
+    <w:lsdException w:name="Outline List 3" w:semiHidden="1" w:unhideWhenUsed="1"/>
+    <w:lsdException w:name="Table Simple 1" w:semiHidden="1" w:unhideWhenUsed="1"/>
+    <w:lsdException w:name="Table Simple 2" w:semiHidden="1" w:unhideWhenUsed="1"/>
+    <w:lsdException w:name="Table Simple 3" w:semiHidden="1" w:unhideWhenUsed="1"/>
+    <w:lsdException w:name="Table Classic 1" w:semiHidden="1" w:unhideWhenUsed="1"/>
+    <w:lsdException w:name="Table Classic 2" w:semiHidden="1" w:unhideWhenUsed="1"/>
+    <w:lsdException w:name="Table Classic 3" w:semiHidden="1" w:unhideWhenUsed="1"/>
+    <w:lsdException w:name="Table Classic 4" w:semiHidden="1" w:unhideWhenUsed="1"/>
+    <w:lsdException w:name="Table Colorful 1" w:semiHidden="1" w:unhideWhenUsed="1"/>
+    <w:lsdException w:name="Table Colorful 2" w:semiHidden="1" w:unhideWhenUsed="1"/>
+    <w:lsdException w:name="Table Colorful 3" w:semiHidden="1" w:unhideWhenUsed="1"/>
+    <w:lsdException w:name="Table Columns 1" w:semiHidden="1" w:unhideWhenUsed="1"/>
+    <w:lsdException w:name="Table Columns 2" w:semiHidden="1" w:unhideWhenUsed="1"/>
+    <w:lsdException w:name="Table Columns 3" w:semiHidden="1" w:unhideWhenUsed="1"/>
+    <w:lsdException w:name="Table Columns 4" w:semiHidden="1" w:unhideWhenUsed="1"/>
+    <w:lsdException w:name="Table Columns 5" w:semiHidden="1" w:unhideWhenUsed="1"/>
+    <w:lsdException w:name="Table Grid 1" w:semiHidden="1" w:unhideWhenUsed="1"/>
+    <w:lsdException w:name="Table Grid 2" w:semiHidden="1" w:unhideWhenUsed="1"/>
+    <w:lsdException w:name="Table Grid 3" w:semiHidden="1" w:unhideWhenUsed="1"/>
+    <w:lsdException w:name="Table Grid 4" w:semiHidden="1" w:unhideWhenUsed="1"/>
+    <w:lsdException w:name="Table Grid 5" w:semiHidden="1" w:unhideWhenUsed="1"/>
+    <w:lsdException w:name="Table Grid 6" w:semiHidden="1" w:unhideWhenUsed="1"/>
+    <w:lsdException w:name="Table Grid 7" w:semiHidden="1" w:unhideWhenUsed="1"/>
+    <w:lsdException w:name="Table Grid 8" w:semiHidden="1" w:unhideWhenUsed="1"/>
+    <w:lsdException w:name="Table List 1" w:semiHidden="1" w:unhideWhenUsed="1"/>
+    <w:lsdException w:name="Table List 2" w:semiHidden="1" w:unhideWhenUsed="1"/>
+    <w:lsdException w:name="Table List 3" w:semiHidden="1" w:unhideWhenUsed="1"/>
+    <w:lsdException w:name="Table List 4" w:semiHidden="1" w:unhideWhenUsed="1"/>
+    <w:lsdException w:name="Table List 5" w:semiHidden="1" w:unhideWhenUsed="1"/>
+    <w:lsdException w:name="Table List 6" w:semiHidden="1" w:unhideWhenUsed="1"/>
+    <w:lsdException w:name="Table List 7" w:semiHidden="1" w:unhideWhenUsed="1"/>
+    <w:lsdException w:name="Table List 8" w:semiHidden="1" w:unhideWhenUsed="1"/>
+    <w:lsdException w:name="Table 3D effects 1" w:semiHidden="1" w:unhideWhenUsed="1"/>
+    <w:lsdException w:name="Table 3D effects 2" w:semiHidden="1" w:unhideWhenUsed="1"/>
+    <w:lsdException w:name="Table 3D effects 3" w:semiHidden="1" w:unhideWhenUsed="1"/>
+    <w:lsdException w:name="Table Contemporary" w:semiHidden="1" w:unhideWhenUsed="1"/>
+    <w:lsdException w:name="Table Elegant" w:semiHidden="1" w:unhideWhenUsed="1"/>
+    <w:lsdException w:name="Table Professional" w:semiHidden="1" w:unhideWhenUsed="1"/>
+    <w:lsdException w:name="Table Subtle 1" w:semiHidden="1" w:unhideWhenUsed="1"/>
+    <w:lsdException w:name="Table Subtle 2" w:semiHidden="1" w:unhideWhenUsed="1"/>
+    <w:lsdException w:name="Table Web 1" w:semiHidden="1" w:unhideWhenUsed="1"/>
+    <w:lsdException w:name="Table Web 2" w:semiHidden="1" w:unhideWhenUsed="1"/>
+    <w:lsdException w:name="Table Web 3" w:semiHidden="1" w:unhideWhenUsed="1"/>
+    <w:lsdException w:name="Balloon Text" w:semiHidden="1" w:unhideWhenUsed="1"/>
+    <w:lsdException w:name="Table Grid" w:uiPriority="59"/>
+    <w:lsdException w:name="Table Theme" w:semiHidden="1" w:unhideWhenUsed="1"/>
+    <w:lsdException w:name="Placeholder Text" w:semiHidden="1"/>
+    <w:lsdException w:name="No Spacing" w:uiPriority="1" w:qFormat="1"/>
+    <w:lsdException w:name="Light Shading" w:uiPriority="60"/>
+    <w:lsdException w:name="Light List" w:uiPriority="61"/>
+    <w:lsdException w:name="Light Grid" w:uiPriority="62"/>
+    <w:lsdException w:name="Medium Shading 1" w:uiPriority="63"/>
+    <w:lsdException w:name="Medium Shading 2" w:uiPriority="64"/>
+    <w:lsdException w:name="Medium List 1" w:uiPriority="65"/>
+    <w:lsdException w:name="Medium List 2" w:uiPriority="66"/>
+    <w:lsdException w:name="Medium Grid 1" w:uiPriority="67"/>
+    <w:lsdException w:name="Medium Grid 2" w:uiPriority="68"/>
+    <w:lsdException w:name="Medium Grid 3" w:uiPriority="69"/>
+    <w:lsdException w:name="Dark List" w:uiPriority="70"/>
+    <w:lsdException w:name="Colorful Shading" w:uiPriority="71"/>
+    <w:lsdException w:name="Colorful List" w:uiPriority="72"/>
+    <w:lsdException w:name="Colorful Grid" w:uiPriority="73"/>
+    <w:lsdException w:name="Light Shading Accent 1" w:uiPriority="60"/>
+    <w:lsdException w:name="Light List Accent 1" w:uiPriority="61"/>
+    <w:lsdException w:name="Light Grid Accent 1" w:uiPriority="62"/>
+    <w:lsdException w:name="Medium Shading 1 Accent 1" w:uiPriority="63"/>
+    <w:lsdException w:name="Medium Shading 2 Accent 1" w:uiPriority="64"/>
+    <w:lsdException w:name="Medium List 1 Accent 1" w:uiPriority="65"/>
+    <w:lsdException w:name="Revision" w:semiHidden="1"/>
+    <w:lsdException w:name="List Paragraph" w:uiPriority="34" w:qFormat="1"/>
+    <w:lsdException w:name="Quote" w:uiPriority="29" w:qFormat="1"/>
+    <w:lsdException w:name="Intense Quote" w:uiPriority="30" w:qFormat="1"/>
+    <w:lsdException w:name="Medium List 2 Accent 1" w:uiPriority="66"/>
+    <w:lsdException w:name="Medium Grid 1 Accent 1" w:uiPriority="67"/>
+    <w:lsdException w:name="Medium Grid 2 Accent 1" w:uiPriority="68"/>
+    <w:lsdException w:name="Medium Grid 3 Accent 1" w:uiPriority="69"/>
+    <w:lsdException w:name="Dark List Accent 1" w:uiPriority="70"/>
+    <w:lsdException w:name="Colorful Shading Accent 1" w:uiPriority="71"/>
+    <w:lsdException w:name="Colorful List Accent 1" w:uiPriority="72"/>
+    <w:lsdException w:name="Colorful Grid Accent 1" w:uiPriority="73"/>
+    <w:lsdException w:name="Light Shading Accent 2" w:uiPriority="60"/>
+    <w:lsdException w:name="Light List Accent 2" w:uiPriority="61"/>
+    <w:lsdException w:name="Light Grid Accent 2" w:uiPriority="62"/>
+    <w:lsdException w:name="Medium Shading 1 Accent 2" w:uiPriority="63"/>
+    <w:lsdException w:name="Medium Shading 2 Accent 2" w:uiPriority="64"/>
+    <w:lsdException w:name="Medium List 1 Accent 2" w:uiPriority="65"/>
+    <w:lsdException w:name="Medium List 2 Accent 2" w:uiPriority="66"/>
+    <w:lsdException w:name="Medium Grid 1 Accent 2" w:uiPriority="67"/>
+    <w:lsdException w:name="Medium Grid 2 Accent 2" w:uiPriority="68"/>
+    <w:lsdException w:name="Medium Grid 3 Accent 2" w:uiPriority="69"/>
+    <w:lsdException w:name="Dark List Accent 2" w:uiPriority="70"/>
+    <w:lsdException w:name="Colorful Shading Accent 2" w:uiPriority="71"/>
+    <w:lsdException w:name="Colorful List Accent 2" w:uiPriority="72"/>
+    <w:lsdException w:name="Colorful Grid Accent 2" w:uiPriority="73"/>
+    <w:lsdException w:name="Light Shading Accent 3" w:uiPriority="60"/>
+    <w:lsdException w:name="Light List Accent 3" w:uiPriority="61"/>
+    <w:lsdException w:name="Light Grid Accent 3" w:uiPriority="62"/>
+    <w:lsdException w:name="Medium Shading 1 Accent 3" w:uiPriority="63"/>
+    <w:lsdException w:name="Medium Shading 2 Accent 3" w:uiPriority="64"/>
+    <w:lsdException w:name="Medium List 1 Accent 3" w:uiPriority="65"/>
+    <w:lsdException w:name="Medium List 2 Accent 3" w:uiPriority="66"/>
+    <w:lsdException w:name="Medium Grid 1 Accent 3" w:uiPriority="67"/>
+    <w:lsdException w:name="Medium Grid 2 Accent 3" w:uiPriority="68"/>
+    <w:lsdException w:name="Medium Grid 3 Accent 3" w:uiPriority="69"/>
+    <w:lsdException w:name="Dark List Accent 3" w:uiPriority="70"/>
+    <w:lsdException w:name="Colorful Shading Accent 3" w:uiPriority="71"/>
+    <w:lsdException w:name="Colorful List Accent 3" w:uiPriority="72"/>
+    <w:lsdException w:name="Colorful Grid Accent 3" w:uiPriority="73"/>
+    <w:lsdException w:name="Light Shading Accent 4" w:uiPriority="60"/>
+    <w:lsdException w:name="Light List Accent 4" w:uiPriority="61"/>
+    <w:lsdException w:name="Light Grid Accent 4" w:uiPriority="62"/>
+    <w:lsdException w:name="Medium Shading 1 Accent 4" w:uiPriority="63"/>
+    <w:lsdException w:name="Medium Shading 2 Accent 4" w:uiPriority="64"/>
+    <w:lsdException w:name="Medium List 1 Accent 4" w:uiPriority="65"/>
+    <w:lsdException w:name="Medium List 2 Accent 4" w:uiPriority="66"/>
+    <w:lsdException w:name="Medium Grid 1 Accent 4" w:uiPriority="67"/>
+    <w:lsdException w:name="Medium Grid 2 Accent 4" w:uiPriority="68"/>
+    <w:lsdException w:name="Medium Grid 3 Accent 4" w:uiPriority="69"/>
+    <w:lsdException w:name="Dark List Accent 4" w:uiPriority="70"/>
+    <w:lsdException w:name="Colorful Shading Accent 4" w:uiPriority="71"/>
+    <w:lsdException w:name="Colorful List Accent 4" w:uiPriority="72"/>
+    <w:lsdException w:name="Colorful Grid Accent 4" w:uiPriority="73"/>
+    <w:lsdException w:name="Light Shading Accent 5" w:uiPriority="60"/>
+    <w:lsdException w:name="Light List Accent 5" w:uiPriority="61"/>
+    <w:lsdException w:name="Light Grid Accent 5" w:uiPriority="62"/>
+    <w:lsdException w:name="Medium Shading 1 Accent 5" w:uiPriority="63"/>
+    <w:lsdException w:name="Medium Shading 2 Accent 5" w:uiPriority="64"/>
+    <w:lsdException w:name="Medium List 1 Accent 5" w:uiPriority="65"/>
+    <w:lsdException w:name="Medium List 2 Accent 5" w:uiPriority="66"/>
+    <w:lsdException w:name="Medium Grid 1 Accent 5" w:uiPriority="67"/>
+    <w:lsdException w:name="Medium Grid 2 Accent 5" w:uiPriority="68"/>
+    <w:lsdException w:name="Medium Grid 3 Accent 5" w:uiPriority="69"/>
+    <w:lsdException w:name="Dark List Accent 5" w:uiPriority="70"/>
+    <w:lsdException w:name="Colorful Shading Accent 5" w:uiPriority="71"/>
+    <w:lsdException w:name="Colorful List Accent 5" w:uiPriority="72"/>
+    <w:lsdException w:name="Colorful Grid Accent 5" w:uiPriority="73"/>
+    <w:lsdException w:name="Light Shading Accent 6" w:uiPriority="60"/>
+    <w:lsdException w:name="Light List Accent 6" w:uiPriority="61"/>
+    <w:lsdException w:name="Light Grid Accent 6" w:uiPriority="62"/>
+    <w:lsdException w:name="Medium Shading 1 Accent 6" w:uiPriority="63"/>
+    <w:lsdException w:name="Medium Shading 2 Accent 6" w:uiPriority="64"/>
+    <w:lsdException w:name="Medium List 1 Accent 6" w:uiPriority="65"/>
+    <w:lsdException w:name="Medium List 2 Accent 6" w:uiPriority="66"/>
+    <w:lsdException w:name="Medium Grid 1 Accent 6" w:uiPriority="67"/>
+    <w:lsdException w:name="Medium Grid 2 Accent 6" w:uiPriority="68"/>
+    <w:lsdException w:name="Medium Grid 3 Accent 6" w:uiPriority="69"/>
+    <w:lsdException w:name="Dark List Accent 6" w:uiPriority="70"/>
+    <w:lsdException w:name="Colorful Shading Accent 6" w:uiPriority="71"/>
+    <w:lsdException w:name="Colorful List Accent 6" w:uiPriority="72"/>
+    <w:lsdException w:name="Colorful Grid Accent 6" w:uiPriority="73"/>
+    <w:lsdException w:name="Subtle Emphasis" w:uiPriority="19" w:qFormat="1"/>
+    <w:lsdException w:name="Intense Emphasis" w:uiPriority="21" w:qFormat="1"/>
+    <w:lsdException w:name="Subtle Reference" w:uiPriority="31" w:qFormat="1"/>
+    <w:lsdException w:name="Intense Reference" w:uiPriority="32" w:qFormat="1"/>
+    <w:lsdException w:name="Book Title" w:uiPriority="33" w:qFormat="1"/>
+    <w:lsdException w:name="Bibliography" w:semiHidden="1" w:uiPriority="37" w:unhideWhenUsed="1"/>
+    <w:lsdException w:name="TOC Heading" w:semiHidden="1" w:uiPriority="39" w:unhideWhenUsed="1" w:qFormat="1"/>
+    <w:lsdException w:name="Plain Table 1" w:uiPriority="41"/>
+    <w:lsdException w:name="Plain Table 2" w:uiPriority="42"/>
+    <w:lsdException w:name="Plain Table 3" w:uiPriority="43"/>
+    <w:lsdException w:name="Plain Table 4" w:uiPriority="44"/>
+    <w:lsdException w:name="Plain Table 5" w:uiPriority="45"/>
+    <w:lsdException w:name="Grid Table Light" w:uiPriority="40"/>
+    <w:lsdException w:name="Grid Table 1 Light" w:uiPriority="46"/>
+    <w:lsdException w:name="Grid Table 2" w:uiPriority="47"/>
+    <w:lsdException w:name="Grid Table 3" w:uiPriority="48"/>
+    <w:lsdException w:name="Grid Table 4" w:uiPriority="49"/>
+    <w:lsdException w:name="Grid Table 5 Dark" w:uiPriority="50"/>
+    <w:lsdException w:name="Grid Table 6 Colorful" w:uiPriority="51"/>
+    <w:lsdException w:name="Grid Table 7 Colorful" w:uiPriority="52"/>
+    <w:lsdException w:name="Grid Table 1 Light Accent 1" w:uiPriority="46"/>
+    <w:lsdException w:name="Grid Table 2 Accent 1" w:uiPriority="47"/>
+    <w:lsdException w:name="Grid Table 3 Accent 1" w:uiPriority="48"/>
+    <w:lsdException w:name="Grid Table 4 Accent 1" w:uiPriority="49"/>
+    <w:lsdException w:name="Grid Table 5 Dark Accent 1" w:uiPriority="50"/>
+    <w:lsdException w:name="Grid Table 6 Colorful Accent 1" w:uiPriority="51"/>
+    <w:lsdException w:name="Grid Table 7 Colorful Accent 1" w:uiPriority="52"/>
+    <w:lsdException w:name="Grid Table 1 Light Accent 2" w:uiPriority="46"/>
+    <w:lsdException w:name="Grid Table 2 Accent 2" w:uiPriority="47"/>
+    <w:lsdException w:name="Grid Table 3 Accent 2" w:uiPriority="48"/>
+    <w:lsdException w:name="Grid Table 4 Accent 2" w:uiPriority="49"/>
+    <w:lsdException w:name="Grid Table 5 Dark Accent 2" w:uiPriority="50"/>
+    <w:lsdException w:name="Grid Table 6 Colorful Accent 2" w:uiPriority="51"/>
+    <w:lsdException w:name="Grid Table 7 Colorful Accent 2" w:uiPriority="52"/>
+    <w:lsdException w:name="Grid Table 1 Light Accent 3" w:uiPriority="46"/>
+    <w:lsdException w:name="Grid Table 2 Accent 3" w:uiPriority="47"/>
+    <w:lsdException w:name="Grid Table 3 Accent 3" w:uiPriority="48"/>
+    <w:lsdException w:name="Grid Table 4 Accent 3" w:uiPriority="49"/>
+    <w:lsdException w:name="Grid Table 5 Dark Accent 3" w:uiPriority="50"/>
+    <w:lsdException w:name="Grid Table 6 Colorful Accent 3" w:uiPriority="51"/>
+    <w:lsdException w:name="Grid Table 7 Colorful Accent 3" w:uiPriority="52"/>
+    <w:lsdException w:name="Grid Table 1 Light Accent 4" w:uiPriority="46"/>
+    <w:lsdException w:name="Grid Table 2 Accent 4" w:uiPriority="47"/>
+    <w:lsdException w:name="Grid Table 3 Accent 4" w:uiPriority="48"/>
+    <w:lsdException w:name="Grid Table 4 Accent 4" w:uiPriority="49"/>
+    <w:lsdException w:name="Grid Table 5 Dark Accent 4" w:uiPriority="50"/>
+    <w:lsdException w:name="Grid Table 6 Colorful Accent 4" w:uiPriority="51"/>
+    <w:lsdException w:name="Grid Table 7 Colorful Accent 4" w:uiPriority="52"/>
+    <w:lsdException w:name="Grid Table 1 Light Accent 5" w:uiPriority="46"/>
+    <w:lsdException w:name="Grid Table 2 Accent 5" w:uiPriority="47"/>
+    <w:lsdException w:name="Grid Table 3 Accent 5" w:uiPriority="48"/>
+    <w:lsdException w:name="Grid Table 4 Accent 5" w:uiPriority="49"/>
+    <w:lsdException w:name="Grid Table 5 Dark Accent 5" w:uiPriority="50"/>
+    <w:lsdException w:name="Grid Table 6 Colorful Accent 5" w:uiPriority="51"/>
+    <w:lsdException w:name="Grid Table 7 Colorful Accent 5" w:uiPriority="52"/>
+    <w:lsdException w:name="Grid Table 1 Light Accent 6" w:uiPriority="46"/>
+    <w:lsdException w:name="Grid Table 2 Accent 6" w:uiPriority="47"/>
+    <w:lsdException w:name="Grid Table 3 Accent 6" w:uiPriority="48"/>
+    <w:lsdException w:name="Grid Table 4 Accent 6" w:uiPriority="49"/>
+    <w:lsdException w:name="Grid Table 5 Dark Accent 6" w:uiPriority="50"/>
+    <w:lsdException w:name="Grid Table 6 Colorful Accent 6" w:uiPriority="51"/>
+    <w:lsdException w:name="Grid Table 7 Colorful Accent 6" w:uiPriority="52"/>
+    <w:lsdException w:name="List Table 1 Light" w:uiPriority="46"/>
+    <w:lsdException w:name="List Table 2" w:uiPriority="47"/>
+    <w:lsdException w:name="List Table 3" w:uiPriority="48"/>
+    <w:lsdException w:name="List Table 4" w:uiPriority="49"/>
+    <w:lsdException w:name="List Table 5 Dark" w:uiPriority="50"/>
+    <w:lsdException w:name="List Table 6 Colorful" w:uiPriority="51"/>
+    <w:lsdException w:name="List Table 7 Colorful" w:uiPriority="52"/>
+    <w:lsdException w:name="List Table 1 Light Accent 1" w:uiPriority="46"/>
+    <w:lsdException w:name="List Table 2 Accent 1" w:uiPriority="47"/>
+    <w:lsdException w:name="List Table 3 Accent 1" w:uiPriority="48"/>
+    <w:lsdException w:name="List Table 4 Accent 1" w:uiPriority="49"/>
+    <w:lsdException w:name="List Table 5 Dark Accent 1" w:uiPriority="50"/>
+    <w:lsdException w:name="List Table 6 Colorful Accent 1" w:uiPriority="51"/>
+    <w:lsdException w:name="List Table 7 Colorful Accent 1" w:uiPriority="52"/>
+    <w:lsdException w:name="List Table 1 Light Accent 2" w:uiPriority="46"/>
+    <w:lsdException w:name="List Table 2 Accent 2" w:uiPriority="47"/>
+    <w:lsdException w:name="List Table 3 Accent 2" w:uiPriority="48"/>
+    <w:lsdException w:name="List Table 4 Accent 2" w:uiPriority="49"/>
+    <w:lsdException w:name="List Table 5 Dark Accent 2" w:uiPriority="50"/>
+    <w:lsdException w:name="List Table 6 Colorful Accent 2" w:uiPriority="51"/>
+    <w:lsdException w:name="List Table 7 Colorful Accent 2" w:uiPriority="52"/>
+    <w:lsdException w:name="List Table 1 Light Accent 3" w:uiPriority="46"/>
+    <w:lsdException w:name="List Table 2 Accent 3" w:uiPriority="47"/>
+    <w:lsdException w:name="List Table 3 Accent 3" w:uiPriority="48"/>
+    <w:lsdException w:name="List Table 4 Accent 3" w:uiPriority="49"/>
+    <w:lsdException w:name="List Table 5 Dark Accent 3" w:uiPriority="50"/>
+    <w:lsdException w:name="List Table 6 Colorful Accent 3" w:uiPriority="51"/>
+    <w:lsdException w:name="List Table 7 Colorful Accent 3" w:uiPriority="52"/>
+    <w:lsdException w:name="List Table 1 Light Accent 4" w:uiPriority="46"/>
+    <w:lsdException w:name="List Table 2 Accent 4" w:uiPriority="47"/>
+    <w:lsdException w:name="List Table 3 Accent 4" w:uiPriority="48"/>
+    <w:lsdException w:name="List Table 4 Accent 4" w:uiPriority="49"/>
+    <w:lsdException w:name="List Table 5 Dark Accent 4" w:uiPriority="50"/>
+    <w:lsdException w:name="List Table 6 Colorful Accent 4" w:uiPriority="51"/>
+    <w:lsdException w:name="List Table 7 Colorful Accent 4" w:uiPriority="52"/>
+    <w:lsdException w:name="List Table 1 Light Accent 5" w:uiPriority="46"/>
+    <w:lsdException w:name="List Table 2 Accent 5" w:uiPriority="47"/>
+    <w:lsdException w:name="List Table 3 Accent 5" w:uiPriority="48"/>
+    <w:lsdException w:name="List Table 4 Accent 5" w:uiPriority="49"/>
+    <w:lsdException w:name="List Table 5 Dark Accent 5" w:uiPriority="50"/>
+    <w:lsdException w:name="List Table 6 Colorful Accent 5" w:uiPriority="51"/>
+    <w:lsdException w:name="List Table 7 Colorful Accent 5" w:uiPriority="52"/>
+    <w:lsdException w:name="List Table 1 Light Accent 6" w:uiPriority="46"/>
+    <w:lsdException w:name="List Table 2 Accent 6" w:uiPriority="47"/>
+    <w:lsdException w:name="List Table 3 Accent 6" w:uiPriority="48"/>
+    <w:lsdException w:name="List Table 4 Accent 6" w:uiPriority="49"/>
+    <w:lsdException w:name="List Table 5 Dark Accent 6" w:uiPriority="50"/>
+    <w:lsdException w:name="List Table 6 Colorful Accent 6" w:uiPriority="51"/>
+    <w:lsdException w:name="List Table 7 Colorful Accent 6" w:uiPriority="52"/>
   </w:latentStyles>
   <w:style w:type="paragraph" w:default="1" w:styleId="Normal">
     <w:name w:val="Normal"/>
@@ -2698,7 +2850,6 @@
     <w:uiPriority w:val="99"/>
     <w:semiHidden/>
     <w:unhideWhenUsed/>
-    <w:qFormat/>
     <w:tblPr>
       <w:tblInd w:w="0" w:type="dxa"/>
       <w:tblCellMar>

</xml_diff>

<commit_message>
Updated files for documentation
</commit_message>
<xml_diff>
--- a/5QuestionsAnsweredByThe Survey.docx
+++ b/5QuestionsAnsweredByThe Survey.docx
@@ -35,12 +35,21 @@
           <w:szCs w:val="27"/>
         </w:rPr>
       </w:pPr>
+      <w:proofErr w:type="gramStart"/>
       <w:r>
         <w:rPr>
           <w:rFonts w:ascii="Arial" w:hAnsi="Arial" w:cs="Arial"/>
           <w:u w:val="single"/>
         </w:rPr>
-        <w:t xml:space="preserve">Business(YES) </w:t>
+        <w:t>Business(</w:t>
+      </w:r>
+      <w:proofErr w:type="gramEnd"/>
+      <w:r>
+        <w:rPr>
+          <w:rFonts w:ascii="Arial" w:hAnsi="Arial" w:cs="Arial"/>
+          <w:u w:val="single"/>
+        </w:rPr>
+        <w:t xml:space="preserve">YES) </w:t>
       </w:r>
       <w:r>
         <w:rPr>
@@ -77,6 +86,7 @@
           <w:szCs w:val="27"/>
         </w:rPr>
       </w:pPr>
+      <w:proofErr w:type="gramStart"/>
       <w:r>
         <w:rPr>
           <w:color w:val="000000"/>
@@ -84,7 +94,17 @@
           <w:szCs w:val="27"/>
           <w:u w:val="single"/>
         </w:rPr>
-        <w:t>Business(NO</w:t>
+        <w:t>Business(</w:t>
+      </w:r>
+      <w:proofErr w:type="gramEnd"/>
+      <w:r>
+        <w:rPr>
+          <w:color w:val="000000"/>
+          <w:sz w:val="27"/>
+          <w:szCs w:val="27"/>
+          <w:u w:val="single"/>
+        </w:rPr>
+        <w:t>NO</w:t>
       </w:r>
       <w:r>
         <w:rPr>
@@ -209,6 +229,7 @@
           <w:szCs w:val="27"/>
         </w:rPr>
       </w:pPr>
+      <w:proofErr w:type="gramStart"/>
       <w:r>
         <w:rPr>
           <w:strike/>
@@ -217,7 +238,18 @@
           <w:szCs w:val="27"/>
           <w:u w:val="single"/>
         </w:rPr>
-        <w:t>Business(NO)</w:t>
+        <w:t>Business(</w:t>
+      </w:r>
+      <w:proofErr w:type="gramEnd"/>
+      <w:r>
+        <w:rPr>
+          <w:strike/>
+          <w:color w:val="000000"/>
+          <w:sz w:val="27"/>
+          <w:szCs w:val="27"/>
+          <w:u w:val="single"/>
+        </w:rPr>
+        <w:t>NO)</w:t>
       </w:r>
       <w:r>
         <w:rPr>
@@ -367,14 +399,34 @@
           <w:sz w:val="27"/>
           <w:szCs w:val="27"/>
         </w:rPr>
-        <w:t xml:space="preserve">Infographic Mobile Statistics(Stats and Facts) – </w:t>
-      </w:r>
-      <w:r>
-        <w:rPr>
+        <w:t xml:space="preserve">Infographic Mobile </w:t>
+      </w:r>
+      <w:proofErr w:type="gramStart"/>
+      <w:r>
+        <w:rPr>
+          <w:b/>
           <w:color w:val="FF0000"/>
           <w:sz w:val="27"/>
           <w:szCs w:val="27"/>
         </w:rPr>
+        <w:t>Statistics(</w:t>
+      </w:r>
+      <w:proofErr w:type="gramEnd"/>
+      <w:r>
+        <w:rPr>
+          <w:b/>
+          <w:color w:val="FF0000"/>
+          <w:sz w:val="27"/>
+          <w:szCs w:val="27"/>
+        </w:rPr>
+        <w:t xml:space="preserve">Stats and Facts) – </w:t>
+      </w:r>
+      <w:r>
+        <w:rPr>
+          <w:color w:val="FF0000"/>
+          <w:sz w:val="27"/>
+          <w:szCs w:val="27"/>
+        </w:rPr>
         <w:t>85% of children own a mobile phone than a book which is 73%</w:t>
       </w:r>
       <w:r>
@@ -382,7 +434,23 @@
           <w:sz w:val="27"/>
           <w:szCs w:val="27"/>
         </w:rPr>
-        <w:t>(include pa ba 2?)</w:t>
+        <w:t xml:space="preserve">(include pa </w:t>
+      </w:r>
+      <w:proofErr w:type="spellStart"/>
+      <w:r>
+        <w:rPr>
+          <w:sz w:val="27"/>
+          <w:szCs w:val="27"/>
+        </w:rPr>
+        <w:t>ba</w:t>
+      </w:r>
+      <w:proofErr w:type="spellEnd"/>
+      <w:r>
+        <w:rPr>
+          <w:sz w:val="27"/>
+          <w:szCs w:val="27"/>
+        </w:rPr>
+        <w:t xml:space="preserve"> 2?)</w:t>
       </w:r>
     </w:p>
     <w:p>
@@ -514,7 +582,25 @@
           <w:sz w:val="27"/>
           <w:szCs w:val="27"/>
         </w:rPr>
-        <w:t>How much do the following entities influence you to design these particular types of mobile applications?</w:t>
+        <w:t xml:space="preserve">How much do the following entities influence you to </w:t>
+      </w:r>
+      <w:proofErr w:type="gramStart"/>
+      <w:r>
+        <w:rPr>
+          <w:color w:val="000000"/>
+          <w:sz w:val="27"/>
+          <w:szCs w:val="27"/>
+        </w:rPr>
+        <w:t>design</w:t>
+      </w:r>
+      <w:proofErr w:type="gramEnd"/>
+      <w:r>
+        <w:rPr>
+          <w:color w:val="000000"/>
+          <w:sz w:val="27"/>
+          <w:szCs w:val="27"/>
+        </w:rPr>
+        <w:t xml:space="preserve"> these particular types of mobile applications?</w:t>
       </w:r>
     </w:p>
     <w:p>
@@ -980,13 +1066,15 @@
           <w:numId w:val="1"/>
         </w:numPr>
         <w:rPr>
-          <w:color w:val="000000"/>
-          <w:sz w:val="27"/>
-          <w:szCs w:val="27"/>
-        </w:rPr>
-      </w:pPr>
-      <w:r>
-        <w:rPr>
+          <w:strike/>
+          <w:color w:val="000000"/>
+          <w:sz w:val="27"/>
+          <w:szCs w:val="27"/>
+        </w:rPr>
+      </w:pPr>
+      <w:r>
+        <w:rPr>
+          <w:strike/>
           <w:color w:val="000000"/>
           <w:sz w:val="27"/>
           <w:szCs w:val="27"/>
@@ -996,6 +1084,7 @@
       </w:r>
       <w:r>
         <w:rPr>
+          <w:strike/>
           <w:color w:val="000000"/>
           <w:sz w:val="27"/>
           <w:szCs w:val="27"/>
@@ -1005,6 +1094,7 @@
       <w:r>
         <w:rPr>
           <w:b/>
+          <w:strike/>
           <w:color w:val="000000"/>
           <w:sz w:val="27"/>
           <w:szCs w:val="27"/>
@@ -1013,22 +1103,13 @@
       </w:r>
       <w:r>
         <w:rPr>
-          <w:color w:val="000000"/>
-          <w:sz w:val="27"/>
-          <w:szCs w:val="27"/>
-        </w:rPr>
-        <w:t xml:space="preserve">: </w:t>
-      </w:r>
-      <w:r>
-        <w:rPr>
-          <w:color w:val="000000"/>
-          <w:sz w:val="27"/>
-          <w:szCs w:val="27"/>
-        </w:rPr>
-        <w:t>How much do the following entities influence you to design these particular types of mobile applications?</w:t>
-      </w:r>
-      <w:bookmarkStart w:id="0" w:name="_GoBack"/>
-      <w:bookmarkEnd w:id="0"/>
+          <w:strike/>
+          <w:color w:val="000000"/>
+          <w:sz w:val="27"/>
+          <w:szCs w:val="27"/>
+        </w:rPr>
+        <w:t>: How much do the following entities influence you to design these particular types of mobile applications?</w:t>
+      </w:r>
     </w:p>
     <w:p>
       <w:pPr>
@@ -1039,20 +1120,33 @@
         </w:numPr>
         <w:ind w:left="1440"/>
         <w:rPr>
-          <w:sz w:val="27"/>
-          <w:szCs w:val="27"/>
-        </w:rPr>
-      </w:pPr>
-      <w:r>
-        <w:rPr>
-          <w:sz w:val="27"/>
-          <w:szCs w:val="27"/>
-        </w:rPr>
-        <w:t xml:space="preserve">Business(YES) </w:t>
+          <w:strike/>
+          <w:sz w:val="27"/>
+          <w:szCs w:val="27"/>
+        </w:rPr>
+      </w:pPr>
+      <w:proofErr w:type="gramStart"/>
+      <w:r>
+        <w:rPr>
+          <w:strike/>
+          <w:sz w:val="27"/>
+          <w:szCs w:val="27"/>
+        </w:rPr>
+        <w:t>Business(</w:t>
+      </w:r>
+      <w:proofErr w:type="gramEnd"/>
+      <w:r>
+        <w:rPr>
+          <w:strike/>
+          <w:sz w:val="27"/>
+          <w:szCs w:val="27"/>
+        </w:rPr>
+        <w:t xml:space="preserve">YES) </w:t>
       </w:r>
       <w:r>
         <w:rPr>
           <w:b/>
+          <w:strike/>
           <w:sz w:val="27"/>
           <w:szCs w:val="27"/>
         </w:rPr>
@@ -1060,53 +1154,11 @@
       </w:r>
       <w:r>
         <w:rPr>
+          <w:strike/>
           <w:sz w:val="27"/>
           <w:szCs w:val="27"/>
         </w:rPr>
         <w:t>:Does your company require you to use specific mobile applications for work?</w:t>
-      </w:r>
-    </w:p>
-    <w:p>
-      <w:pPr>
-        <w:pStyle w:val="NoSpacing"/>
-        <w:numPr>
-          <w:ilvl w:val="0"/>
-          <w:numId w:val="4"/>
-        </w:numPr>
-        <w:ind w:left="1440"/>
-        <w:rPr>
-          <w:sz w:val="27"/>
-          <w:szCs w:val="27"/>
-        </w:rPr>
-      </w:pPr>
-      <w:r>
-        <w:rPr>
-          <w:sz w:val="27"/>
-          <w:szCs w:val="27"/>
-        </w:rPr>
-        <w:t xml:space="preserve">Business(YES) </w:t>
-      </w:r>
-      <w:r>
-        <w:rPr>
-          <w:b/>
-          <w:sz w:val="27"/>
-          <w:szCs w:val="27"/>
-        </w:rPr>
-        <w:t>Q8</w:t>
-      </w:r>
-      <w:r>
-        <w:rPr>
-          <w:sz w:val="27"/>
-          <w:szCs w:val="27"/>
-        </w:rPr>
-        <w:t>:</w:t>
-      </w:r>
-      <w:r>
-        <w:rPr>
-          <w:sz w:val="27"/>
-          <w:szCs w:val="27"/>
-        </w:rPr>
-        <w:t>From the list below, select the fields where mobile apps are being used in your industry:</w:t>
       </w:r>
     </w:p>
     <w:p>
@@ -1118,72 +1170,32 @@
         </w:numPr>
         <w:ind w:left="1440"/>
         <w:rPr>
-          <w:sz w:val="27"/>
-          <w:szCs w:val="27"/>
-        </w:rPr>
-      </w:pPr>
-      <w:r>
-        <w:rPr>
-          <w:sz w:val="27"/>
-          <w:szCs w:val="27"/>
-        </w:rPr>
-        <w:t xml:space="preserve">Business(NO) </w:t>
+          <w:strike/>
+          <w:sz w:val="27"/>
+          <w:szCs w:val="27"/>
+        </w:rPr>
+      </w:pPr>
+      <w:r>
+        <w:rPr>
+          <w:strike/>
+          <w:sz w:val="27"/>
+          <w:szCs w:val="27"/>
+          <w:u w:val="single"/>
+        </w:rPr>
+        <w:t>Designers</w:t>
+      </w:r>
+      <w:r>
+        <w:rPr>
+          <w:strike/>
+          <w:sz w:val="27"/>
+          <w:szCs w:val="27"/>
+        </w:rPr>
+        <w:t xml:space="preserve"> </w:t>
       </w:r>
       <w:r>
         <w:rPr>
           <w:b/>
-          <w:sz w:val="27"/>
-          <w:szCs w:val="27"/>
-        </w:rPr>
-        <w:t>Q8</w:t>
-      </w:r>
-      <w:r>
-        <w:rPr>
-          <w:sz w:val="27"/>
-          <w:szCs w:val="27"/>
-        </w:rPr>
-        <w:t xml:space="preserve">: </w:t>
-      </w:r>
-      <w:r>
-        <w:rPr>
-          <w:sz w:val="27"/>
-          <w:szCs w:val="27"/>
-        </w:rPr>
-        <w:t>Based on your opinion, which of the following fields could use the aid of the mobile app industry? Check all that apply.</w:t>
-      </w:r>
-      <w:r>
-        <w:rPr>
-          <w:sz w:val="27"/>
-          <w:szCs w:val="27"/>
-        </w:rPr>
-        <w:t>\</w:t>
-      </w:r>
-      <w:r>
-        <w:rPr>
-          <w:sz w:val="27"/>
-          <w:szCs w:val="27"/>
-          <w:u w:val="single"/>
-        </w:rPr>
-        <w:t xml:space="preserve"> </w:t>
-      </w:r>
-      <w:r>
-        <w:rPr>
-          <w:sz w:val="27"/>
-          <w:szCs w:val="27"/>
-          <w:u w:val="single"/>
-        </w:rPr>
-        <w:t>Designers</w:t>
-      </w:r>
-      <w:r>
-        <w:rPr>
-          <w:sz w:val="27"/>
-          <w:szCs w:val="27"/>
-        </w:rPr>
-        <w:t xml:space="preserve"> </w:t>
-      </w:r>
-      <w:r>
-        <w:rPr>
-          <w:b/>
+          <w:strike/>
           <w:sz w:val="27"/>
           <w:szCs w:val="27"/>
         </w:rPr>
@@ -1191,6 +1203,7 @@
       </w:r>
       <w:r>
         <w:rPr>
+          <w:strike/>
           <w:sz w:val="27"/>
           <w:szCs w:val="27"/>
         </w:rPr>
@@ -1230,7 +1243,23 @@
           <w:sz w:val="27"/>
           <w:szCs w:val="27"/>
         </w:rPr>
-        <w:t xml:space="preserve"> – Users demand engaging, high-performance mobile application experiences</w:t>
+        <w:t xml:space="preserve"> – Users demand engaging, </w:t>
+      </w:r>
+      <w:proofErr w:type="gramStart"/>
+      <w:r>
+        <w:rPr>
+          <w:sz w:val="27"/>
+          <w:szCs w:val="27"/>
+        </w:rPr>
+        <w:t>high</w:t>
+      </w:r>
+      <w:proofErr w:type="gramEnd"/>
+      <w:r>
+        <w:rPr>
+          <w:sz w:val="27"/>
+          <w:szCs w:val="27"/>
+        </w:rPr>
+        <w:t>-performance mobile application experiences</w:t>
       </w:r>
       <w:r>
         <w:rPr>
@@ -1273,6 +1302,7 @@
           <w:szCs w:val="27"/>
         </w:rPr>
       </w:pPr>
+      <w:proofErr w:type="gramStart"/>
       <w:r>
         <w:rPr>
           <w:color w:val="000000"/>
@@ -1280,7 +1310,17 @@
           <w:szCs w:val="27"/>
           <w:u w:val="single"/>
         </w:rPr>
-        <w:t>Business(YES)</w:t>
+        <w:t>Business(</w:t>
+      </w:r>
+      <w:proofErr w:type="gramEnd"/>
+      <w:r>
+        <w:rPr>
+          <w:color w:val="000000"/>
+          <w:sz w:val="27"/>
+          <w:szCs w:val="27"/>
+          <w:u w:val="single"/>
+        </w:rPr>
+        <w:t>YES)</w:t>
       </w:r>
       <w:r>
         <w:rPr>
@@ -1316,23 +1356,25 @@
           <w:numId w:val="2"/>
         </w:numPr>
         <w:rPr>
-          <w:color w:val="000000"/>
-          <w:sz w:val="27"/>
-          <w:szCs w:val="27"/>
-        </w:rPr>
-      </w:pPr>
-      <w:r>
-        <w:rPr>
-          <w:color w:val="000000"/>
-          <w:sz w:val="27"/>
-          <w:szCs w:val="27"/>
-        </w:rPr>
-        <w:lastRenderedPageBreak/>
+          <w:strike/>
+          <w:color w:val="000000"/>
+          <w:sz w:val="27"/>
+          <w:szCs w:val="27"/>
+        </w:rPr>
+      </w:pPr>
+      <w:r>
+        <w:rPr>
+          <w:strike/>
+          <w:color w:val="000000"/>
+          <w:sz w:val="27"/>
+          <w:szCs w:val="27"/>
+        </w:rPr>
         <w:t xml:space="preserve">Business(YES) </w:t>
       </w:r>
       <w:r>
         <w:rPr>
           <w:b/>
+          <w:strike/>
           <w:color w:val="000000"/>
           <w:sz w:val="27"/>
           <w:szCs w:val="27"/>
@@ -1341,19 +1383,12 @@
       </w:r>
       <w:r>
         <w:rPr>
-          <w:color w:val="000000"/>
-          <w:sz w:val="27"/>
-          <w:szCs w:val="27"/>
-        </w:rPr>
-        <w:t xml:space="preserve">: </w:t>
-      </w:r>
-      <w:r>
-        <w:rPr>
-          <w:color w:val="000000"/>
-          <w:sz w:val="27"/>
-          <w:szCs w:val="27"/>
-        </w:rPr>
-        <w:t>Tallying the number of applications in your mobile gadgets, identify the range of your installed applications for each category</w:t>
+          <w:strike/>
+          <w:color w:val="000000"/>
+          <w:sz w:val="27"/>
+          <w:szCs w:val="27"/>
+        </w:rPr>
+        <w:t>: Tallying the number of applications in your mobile gadgets, identify the range of your installed applications for each category</w:t>
       </w:r>
     </w:p>
     <w:p>
@@ -1365,7 +1400,98 @@
         </w:rPr>
       </w:pPr>
     </w:p>
-    <w:p/>
+    <w:p>
+      <w:pPr>
+        <w:pStyle w:val="NoSpacing"/>
+        <w:numPr>
+          <w:ilvl w:val="0"/>
+          <w:numId w:val="4"/>
+        </w:numPr>
+        <w:ind w:left="1440"/>
+        <w:rPr>
+          <w:sz w:val="27"/>
+          <w:szCs w:val="27"/>
+          <w:highlight w:val="yellow"/>
+        </w:rPr>
+      </w:pPr>
+      <w:bookmarkStart w:id="0" w:name="_GoBack"/>
+      <w:r>
+        <w:rPr>
+          <w:sz w:val="27"/>
+          <w:szCs w:val="27"/>
+          <w:highlight w:val="yellow"/>
+        </w:rPr>
+        <w:t xml:space="preserve">Business(YES) </w:t>
+      </w:r>
+      <w:r>
+        <w:rPr>
+          <w:b/>
+          <w:sz w:val="27"/>
+          <w:szCs w:val="27"/>
+          <w:highlight w:val="yellow"/>
+        </w:rPr>
+        <w:t>Q8</w:t>
+      </w:r>
+      <w:r>
+        <w:rPr>
+          <w:sz w:val="27"/>
+          <w:szCs w:val="27"/>
+          <w:highlight w:val="yellow"/>
+        </w:rPr>
+        <w:t>:From the list below, select the fields where mobile apps are being used in your industry:</w:t>
+      </w:r>
+    </w:p>
+    <w:p>
+      <w:pPr>
+        <w:pStyle w:val="NoSpacing"/>
+        <w:numPr>
+          <w:ilvl w:val="0"/>
+          <w:numId w:val="4"/>
+        </w:numPr>
+        <w:ind w:left="1440"/>
+        <w:rPr>
+          <w:sz w:val="27"/>
+          <w:szCs w:val="27"/>
+          <w:highlight w:val="yellow"/>
+        </w:rPr>
+      </w:pPr>
+      <w:proofErr w:type="gramStart"/>
+      <w:r>
+        <w:rPr>
+          <w:sz w:val="27"/>
+          <w:szCs w:val="27"/>
+          <w:highlight w:val="yellow"/>
+        </w:rPr>
+        <w:t>Business(</w:t>
+      </w:r>
+      <w:proofErr w:type="gramEnd"/>
+      <w:r>
+        <w:rPr>
+          <w:sz w:val="27"/>
+          <w:szCs w:val="27"/>
+          <w:highlight w:val="yellow"/>
+        </w:rPr>
+        <w:t xml:space="preserve">NO) </w:t>
+      </w:r>
+      <w:r>
+        <w:rPr>
+          <w:b/>
+          <w:sz w:val="27"/>
+          <w:szCs w:val="27"/>
+          <w:highlight w:val="yellow"/>
+        </w:rPr>
+        <w:t>Q8</w:t>
+      </w:r>
+      <w:r>
+        <w:rPr>
+          <w:sz w:val="27"/>
+          <w:szCs w:val="27"/>
+          <w:highlight w:val="yellow"/>
+        </w:rPr>
+        <w:t>: Based on your opinion, which of the following fields could use the aid of the mobile app industry? Check all that apply.\</w:t>
+      </w:r>
+    </w:p>
+    <w:bookmarkEnd w:id="0"/>
     <w:p>
       <w:pPr>
         <w:rPr>

</xml_diff>